<commit_message>
Grammar errors corrected in introduction user manual
</commit_message>
<xml_diff>
--- a/Interation Reports/Manual/Introduction.docx
+++ b/Interation Reports/Manual/Introduction.docx
@@ -35,16 +35,10 @@
       </w:r>
       <w:proofErr w:type="spellEnd"/>
       <w:r>
-        <w:t xml:space="preserve"> is a professor and d</w:t>
-      </w:r>
-      <w:r>
-        <w:t xml:space="preserve">irector of </w:t>
-      </w:r>
-      <w:r>
-        <w:t xml:space="preserve">the </w:t>
-      </w:r>
-      <w:r>
-        <w:t xml:space="preserve">Actuarial Science Program </w:t>
+        <w:t xml:space="preserve"> is a professor and director of the Actuarial Science Program </w:t>
+      </w:r>
+      <w:r>
+        <w:t xml:space="preserve">at </w:t>
       </w:r>
       <w:r>
         <w:t xml:space="preserve">Central Washington University. She was inspired to create a site that proactively reached out to a </w:t>
@@ -71,19 +65,39 @@
         <w:t xml:space="preserve">The target demographic of the site includes socially isolated individuals, people with disabilities, and friends/family of the previously mentioned groups. There will be a varying degree of technical expertise among these groups. While some may be well versed in technology, it is important that those who have little to no experience are able to use PIE effectively and with minimal </w:t>
       </w:r>
       <w:r>
-        <w:t xml:space="preserve">frustration. Those with the latter amount of experience were considered more carefully than the former. </w:t>
+        <w:t>frustration</w:t>
+      </w:r>
+      <w:r>
+        <w:t>s</w:t>
+      </w:r>
+      <w:r>
+        <w:t xml:space="preserve">. Those with the latter amount of experience were considered more carefully than the former. </w:t>
       </w:r>
     </w:p>
     <w:p>
       <w:r>
         <w:tab/>
-        <w:t>At the time of writing this manual, there is only one user type, basic user. An administrative user type should be added in the future for site maintenance. Currently, the site is lacking in community boards, and as those are implemented, it will be increasingly important to have some type of moderation which further presses the need for an administrative account type. Basic accounts can only edit and change their profile and create/modify events.</w:t>
-      </w:r>
-    </w:p>
-    <w:p>
+        <w:t xml:space="preserve">At the time of writing this manual, there is only one user type, </w:t>
+      </w:r>
+      <w:r>
+        <w:t xml:space="preserve">the </w:t>
+      </w:r>
+      <w:r>
+        <w:t>basic user. An administrative user type should be added in the future for site maintenance. Currently, the site is lacking in community boards, and as those are implemented, it will be</w:t>
+      </w:r>
+      <w:r>
+        <w:t>come</w:t>
+      </w:r>
+      <w:r>
+        <w:t xml:space="preserve"> </w:t>
+      </w:r>
       <w:bookmarkStart w:id="0" w:name="_GoBack"/>
       <w:bookmarkEnd w:id="0"/>
+      <w:r>
+        <w:t>increasingly important to have some type of moderation which further presses the need for an administrative account type. Basic accounts can only edit and change their profile and create/modify events.</w:t>
+      </w:r>
     </w:p>
+    <w:p/>
     <w:sectPr>
       <w:pgSz w:w="12240" w:h="15840"/>
       <w:pgMar w:top="1440" w:right="1440" w:bottom="1440" w:left="1440" w:header="720" w:footer="720" w:gutter="0"/>

</xml_diff>

<commit_message>
Added cover page and system reqs and error handling
</commit_message>
<xml_diff>
--- a/Interation Reports/Manual/Introduction.docx
+++ b/Interation Reports/Manual/Introduction.docx
@@ -2,13 +2,1263 @@
 <file path=word/document.xml><?xml version="1.0" encoding="utf-8"?>
 <w:document xmlns:wpc="http://schemas.microsoft.com/office/word/2010/wordprocessingCanvas" xmlns:mc="http://schemas.openxmlformats.org/markup-compatibility/2006" xmlns:o="urn:schemas-microsoft-com:office:office" xmlns:r="http://schemas.openxmlformats.org/officeDocument/2006/relationships" xmlns:m="http://schemas.openxmlformats.org/officeDocument/2006/math" xmlns:v="urn:schemas-microsoft-com:vml" xmlns:wp14="http://schemas.microsoft.com/office/word/2010/wordprocessingDrawing" xmlns:wp="http://schemas.openxmlformats.org/drawingml/2006/wordprocessingDrawing" xmlns:w10="urn:schemas-microsoft-com:office:word" xmlns:w="http://schemas.openxmlformats.org/wordprocessingml/2006/main" xmlns:w14="http://schemas.microsoft.com/office/word/2010/wordml" xmlns:w15="http://schemas.microsoft.com/office/word/2012/wordml" xmlns:wpg="http://schemas.microsoft.com/office/word/2010/wordprocessingGroup" xmlns:wpi="http://schemas.microsoft.com/office/word/2010/wordprocessingInk" xmlns:wne="http://schemas.microsoft.com/office/word/2006/wordml" xmlns:wps="http://schemas.microsoft.com/office/word/2010/wordprocessingShape" mc:Ignorable="w14 w15 wp14">
   <w:body>
+    <w:sdt>
+      <w:sdtPr>
+        <w:rPr>
+          <w:color w:val="5B9BD5" w:themeColor="accent1"/>
+        </w:rPr>
+        <w:id w:val="-2143870593"/>
+        <w:docPartObj>
+          <w:docPartGallery w:val="Cover Pages"/>
+          <w:docPartUnique/>
+        </w:docPartObj>
+      </w:sdtPr>
+      <w:sdtEndPr>
+        <w:rPr>
+          <w:rFonts w:eastAsiaTheme="minorHAnsi"/>
+          <w:color w:val="auto"/>
+        </w:rPr>
+      </w:sdtEndPr>
+      <w:sdtContent>
+        <w:p>
+          <w:pPr>
+            <w:pStyle w:val="NoSpacing"/>
+            <w:spacing w:before="1540" w:after="240"/>
+            <w:jc w:val="center"/>
+            <w:rPr>
+              <w:color w:val="5B9BD5" w:themeColor="accent1"/>
+            </w:rPr>
+          </w:pPr>
+          <w:r>
+            <w:rPr>
+              <w:noProof/>
+              <w:color w:val="5B9BD5" w:themeColor="accent1"/>
+            </w:rPr>
+            <w:drawing>
+              <wp:inline distT="0" distB="0" distL="0" distR="0">
+                <wp:extent cx="1417320" cy="750898"/>
+                <wp:effectExtent l="0" t="0" r="0" b="0"/>
+                <wp:docPr id="143" name="Picture 143"/>
+                <wp:cNvGraphicFramePr>
+                  <a:graphicFrameLocks xmlns:a="http://schemas.openxmlformats.org/drawingml/2006/main" noChangeAspect="1"/>
+                </wp:cNvGraphicFramePr>
+                <a:graphic xmlns:a="http://schemas.openxmlformats.org/drawingml/2006/main">
+                  <a:graphicData uri="http://schemas.openxmlformats.org/drawingml/2006/picture">
+                    <pic:pic xmlns:pic="http://schemas.openxmlformats.org/drawingml/2006/picture">
+                      <pic:nvPicPr>
+                        <pic:cNvPr id="3" name="t55.png"/>
+                        <pic:cNvPicPr/>
+                      </pic:nvPicPr>
+                      <pic:blipFill>
+                        <a:blip r:embed="rId8" cstate="print">
+                          <a:duotone>
+                            <a:schemeClr val="accent1">
+                              <a:shade val="45000"/>
+                              <a:satMod val="135000"/>
+                            </a:schemeClr>
+                            <a:prstClr val="white"/>
+                          </a:duotone>
+                          <a:extLst>
+                            <a:ext uri="{28A0092B-C50C-407E-A947-70E740481C1C}">
+                              <a14:useLocalDpi xmlns:a14="http://schemas.microsoft.com/office/drawing/2010/main" val="0"/>
+                            </a:ext>
+                          </a:extLst>
+                        </a:blip>
+                        <a:stretch>
+                          <a:fillRect/>
+                        </a:stretch>
+                      </pic:blipFill>
+                      <pic:spPr>
+                        <a:xfrm>
+                          <a:off x="0" y="0"/>
+                          <a:ext cx="1417320" cy="750898"/>
+                        </a:xfrm>
+                        <a:prstGeom prst="rect">
+                          <a:avLst/>
+                        </a:prstGeom>
+                        <a:noFill/>
+                        <a:ln>
+                          <a:noFill/>
+                        </a:ln>
+                      </pic:spPr>
+                    </pic:pic>
+                  </a:graphicData>
+                </a:graphic>
+              </wp:inline>
+            </w:drawing>
+          </w:r>
+        </w:p>
+        <w:sdt>
+          <w:sdtPr>
+            <w:rPr>
+              <w:rFonts w:asciiTheme="majorHAnsi" w:eastAsiaTheme="majorEastAsia" w:hAnsiTheme="majorHAnsi" w:cstheme="majorBidi"/>
+              <w:caps/>
+              <w:color w:val="5B9BD5" w:themeColor="accent1"/>
+              <w:sz w:val="72"/>
+              <w:szCs w:val="72"/>
+            </w:rPr>
+            <w:alias w:val="Title"/>
+            <w:tag w:val=""/>
+            <w:id w:val="1735040861"/>
+            <w:placeholder>
+              <w:docPart w:val="6EE7848DCA4745109D5F3A2ACB78BC47"/>
+            </w:placeholder>
+            <w:dataBinding w:prefixMappings="xmlns:ns0='http://purl.org/dc/elements/1.1/' xmlns:ns1='http://schemas.openxmlformats.org/package/2006/metadata/core-properties' " w:xpath="/ns1:coreProperties[1]/ns0:title[1]" w:storeItemID="{6C3C8BC8-F283-45AE-878A-BAB7291924A1}"/>
+            <w:text/>
+          </w:sdtPr>
+          <w:sdtEndPr>
+            <w:rPr>
+              <w:sz w:val="80"/>
+              <w:szCs w:val="80"/>
+            </w:rPr>
+          </w:sdtEndPr>
+          <w:sdtContent>
+            <w:p>
+              <w:pPr>
+                <w:pStyle w:val="NoSpacing"/>
+                <w:pBdr>
+                  <w:top w:val="single" w:sz="6" w:space="6" w:color="5B9BD5" w:themeColor="accent1"/>
+                  <w:bottom w:val="single" w:sz="6" w:space="6" w:color="5B9BD5" w:themeColor="accent1"/>
+                </w:pBdr>
+                <w:spacing w:after="240"/>
+                <w:jc w:val="center"/>
+                <w:rPr>
+                  <w:rFonts w:asciiTheme="majorHAnsi" w:eastAsiaTheme="majorEastAsia" w:hAnsiTheme="majorHAnsi" w:cstheme="majorBidi"/>
+                  <w:caps/>
+                  <w:color w:val="5B9BD5" w:themeColor="accent1"/>
+                  <w:sz w:val="80"/>
+                  <w:szCs w:val="80"/>
+                </w:rPr>
+              </w:pPr>
+              <w:r>
+                <w:rPr>
+                  <w:rFonts w:asciiTheme="majorHAnsi" w:eastAsiaTheme="majorEastAsia" w:hAnsiTheme="majorHAnsi" w:cstheme="majorBidi"/>
+                  <w:caps/>
+                  <w:color w:val="5B9BD5" w:themeColor="accent1"/>
+                  <w:sz w:val="72"/>
+                  <w:szCs w:val="72"/>
+                </w:rPr>
+                <w:t>P.I.E USer manual</w:t>
+              </w:r>
+            </w:p>
+          </w:sdtContent>
+        </w:sdt>
+        <w:sdt>
+          <w:sdtPr>
+            <w:rPr>
+              <w:color w:val="5B9BD5" w:themeColor="accent1"/>
+              <w:sz w:val="28"/>
+              <w:szCs w:val="28"/>
+            </w:rPr>
+            <w:alias w:val="Subtitle"/>
+            <w:tag w:val=""/>
+            <w:id w:val="328029620"/>
+            <w:placeholder>
+              <w:docPart w:val="7111C6EAA0B347EF89D1E2EC492C81EC"/>
+            </w:placeholder>
+            <w:dataBinding w:prefixMappings="xmlns:ns0='http://purl.org/dc/elements/1.1/' xmlns:ns1='http://schemas.openxmlformats.org/package/2006/metadata/core-properties' " w:xpath="/ns1:coreProperties[1]/ns0:subject[1]" w:storeItemID="{6C3C8BC8-F283-45AE-878A-BAB7291924A1}"/>
+            <w:text/>
+          </w:sdtPr>
+          <w:sdtContent>
+            <w:p>
+              <w:pPr>
+                <w:pStyle w:val="NoSpacing"/>
+                <w:jc w:val="center"/>
+                <w:rPr>
+                  <w:color w:val="5B9BD5" w:themeColor="accent1"/>
+                  <w:sz w:val="28"/>
+                  <w:szCs w:val="28"/>
+                </w:rPr>
+              </w:pPr>
+              <w:r>
+                <w:rPr>
+                  <w:color w:val="5B9BD5" w:themeColor="accent1"/>
+                  <w:sz w:val="28"/>
+                  <w:szCs w:val="28"/>
+                </w:rPr>
+                <w:t>Cake Team</w:t>
+              </w:r>
+            </w:p>
+          </w:sdtContent>
+        </w:sdt>
+        <w:p>
+          <w:pPr>
+            <w:pStyle w:val="NoSpacing"/>
+            <w:spacing w:before="480"/>
+            <w:jc w:val="center"/>
+            <w:rPr>
+              <w:color w:val="5B9BD5" w:themeColor="accent1"/>
+            </w:rPr>
+          </w:pPr>
+          <w:r>
+            <w:rPr>
+              <w:noProof/>
+              <w:color w:val="5B9BD5" w:themeColor="accent1"/>
+            </w:rPr>
+            <mc:AlternateContent>
+              <mc:Choice Requires="wps">
+                <w:drawing>
+                  <wp:anchor distT="0" distB="0" distL="114300" distR="114300" simplePos="0" relativeHeight="251659264" behindDoc="0" locked="0" layoutInCell="1" allowOverlap="1">
+                    <wp:simplePos x="0" y="0"/>
+                    <wp:positionH relativeFrom="margin">
+                      <wp:align>center</wp:align>
+                    </wp:positionH>
+                    <mc:AlternateContent>
+                      <mc:Choice Requires="wp14">
+                        <wp:positionV relativeFrom="page">
+                          <wp14:pctPosVOffset>85000</wp14:pctPosVOffset>
+                        </wp:positionV>
+                      </mc:Choice>
+                      <mc:Fallback>
+                        <wp:positionV relativeFrom="page">
+                          <wp:posOffset>8549640</wp:posOffset>
+                        </wp:positionV>
+                      </mc:Fallback>
+                    </mc:AlternateContent>
+                    <wp:extent cx="6553200" cy="557784"/>
+                    <wp:effectExtent l="0" t="0" r="0" b="12700"/>
+                    <wp:wrapNone/>
+                    <wp:docPr id="142" name="Text Box 142"/>
+                    <wp:cNvGraphicFramePr/>
+                    <a:graphic xmlns:a="http://schemas.openxmlformats.org/drawingml/2006/main">
+                      <a:graphicData uri="http://schemas.microsoft.com/office/word/2010/wordprocessingShape">
+                        <wps:wsp>
+                          <wps:cNvSpPr txBox="1"/>
+                          <wps:spPr>
+                            <a:xfrm>
+                              <a:off x="0" y="0"/>
+                              <a:ext cx="6553200" cy="557784"/>
+                            </a:xfrm>
+                            <a:prstGeom prst="rect">
+                              <a:avLst/>
+                            </a:prstGeom>
+                            <a:noFill/>
+                            <a:ln w="6350">
+                              <a:noFill/>
+                            </a:ln>
+                            <a:effectLst/>
+                          </wps:spPr>
+                          <wps:style>
+                            <a:lnRef idx="0">
+                              <a:schemeClr val="accent1"/>
+                            </a:lnRef>
+                            <a:fillRef idx="0">
+                              <a:schemeClr val="accent1"/>
+                            </a:fillRef>
+                            <a:effectRef idx="0">
+                              <a:schemeClr val="accent1"/>
+                            </a:effectRef>
+                            <a:fontRef idx="minor">
+                              <a:schemeClr val="dk1"/>
+                            </a:fontRef>
+                          </wps:style>
+                          <wps:txbx>
+                            <w:txbxContent>
+                              <w:sdt>
+                                <w:sdtPr>
+                                  <w:rPr>
+                                    <w:caps/>
+                                    <w:color w:val="5B9BD5" w:themeColor="accent1"/>
+                                    <w:sz w:val="28"/>
+                                    <w:szCs w:val="28"/>
+                                  </w:rPr>
+                                  <w:alias w:val="Date"/>
+                                  <w:tag w:val=""/>
+                                  <w:id w:val="197127006"/>
+                                  <w:dataBinding w:prefixMappings="xmlns:ns0='http://schemas.microsoft.com/office/2006/coverPageProps' " w:xpath="/ns0:CoverPageProperties[1]/ns0:PublishDate[1]" w:storeItemID="{55AF091B-3C7A-41E3-B477-F2FDAA23CFDA}"/>
+                                  <w:date w:fullDate="2016-03-11T00:00:00Z">
+                                    <w:dateFormat w:val="MMMM d, yyyy"/>
+                                    <w:lid w:val="en-US"/>
+                                    <w:storeMappedDataAs w:val="dateTime"/>
+                                    <w:calendar w:val="gregorian"/>
+                                  </w:date>
+                                </w:sdtPr>
+                                <w:sdtContent>
+                                  <w:p>
+                                    <w:pPr>
+                                      <w:pStyle w:val="NoSpacing"/>
+                                      <w:spacing w:after="40"/>
+                                      <w:jc w:val="center"/>
+                                      <w:rPr>
+                                        <w:caps/>
+                                        <w:color w:val="5B9BD5" w:themeColor="accent1"/>
+                                        <w:sz w:val="28"/>
+                                        <w:szCs w:val="28"/>
+                                      </w:rPr>
+                                    </w:pPr>
+                                    <w:r>
+                                      <w:rPr>
+                                        <w:caps/>
+                                        <w:color w:val="5B9BD5" w:themeColor="accent1"/>
+                                        <w:sz w:val="28"/>
+                                        <w:szCs w:val="28"/>
+                                      </w:rPr>
+                                      <w:t>March 11, 2016</w:t>
+                                    </w:r>
+                                  </w:p>
+                                </w:sdtContent>
+                              </w:sdt>
+                              <w:p>
+                                <w:pPr>
+                                  <w:pStyle w:val="NoSpacing"/>
+                                  <w:jc w:val="center"/>
+                                  <w:rPr>
+                                    <w:color w:val="5B9BD5" w:themeColor="accent1"/>
+                                  </w:rPr>
+                                </w:pPr>
+                                <w:sdt>
+                                  <w:sdtPr>
+                                    <w:rPr>
+                                      <w:caps/>
+                                      <w:color w:val="5B9BD5" w:themeColor="accent1"/>
+                                    </w:rPr>
+                                    <w:alias w:val="Company"/>
+                                    <w:tag w:val=""/>
+                                    <w:id w:val="1390145197"/>
+                                    <w:dataBinding w:prefixMappings="xmlns:ns0='http://schemas.openxmlformats.org/officeDocument/2006/extended-properties' " w:xpath="/ns0:Properties[1]/ns0:Company[1]" w:storeItemID="{6668398D-A668-4E3E-A5EB-62B293D839F1}"/>
+                                    <w:text/>
+                                  </w:sdtPr>
+                                  <w:sdtContent>
+                                    <w:r>
+                                      <w:rPr>
+                                        <w:caps/>
+                                        <w:color w:val="5B9BD5" w:themeColor="accent1"/>
+                                      </w:rPr>
+                                      <w:t>colin harrison, christian mcmurtrie, timothy nakhisa, zachary rivera</w:t>
+                                    </w:r>
+                                  </w:sdtContent>
+                                </w:sdt>
+                              </w:p>
+                              <w:p>
+                                <w:pPr>
+                                  <w:pStyle w:val="NoSpacing"/>
+                                  <w:jc w:val="center"/>
+                                  <w:rPr>
+                                    <w:color w:val="5B9BD5" w:themeColor="accent1"/>
+                                  </w:rPr>
+                                </w:pPr>
+                                <w:sdt>
+                                  <w:sdtPr>
+                                    <w:rPr>
+                                      <w:color w:val="5B9BD5" w:themeColor="accent1"/>
+                                    </w:rPr>
+                                    <w:alias w:val="Address"/>
+                                    <w:tag w:val=""/>
+                                    <w:id w:val="-726379553"/>
+                                    <w:dataBinding w:prefixMappings="xmlns:ns0='http://schemas.microsoft.com/office/2006/coverPageProps' " w:xpath="/ns0:CoverPageProperties[1]/ns0:CompanyAddress[1]" w:storeItemID="{55AF091B-3C7A-41E3-B477-F2FDAA23CFDA}"/>
+                                    <w:text/>
+                                  </w:sdtPr>
+                                  <w:sdtContent>
+                                    <w:r>
+                                      <w:rPr>
+                                        <w:color w:val="5B9BD5" w:themeColor="accent1"/>
+                                      </w:rPr>
+                                      <w:t>Central Washington University</w:t>
+                                    </w:r>
+                                  </w:sdtContent>
+                                </w:sdt>
+                              </w:p>
+                            </w:txbxContent>
+                          </wps:txbx>
+                          <wps:bodyPr rot="0" spcFirstLastPara="0" vertOverflow="overflow" horzOverflow="overflow" vert="horz" wrap="square" lIns="0" tIns="0" rIns="0" bIns="0" numCol="1" spcCol="0" rtlCol="0" fromWordArt="0" anchor="b" anchorCtr="0" forceAA="0" compatLnSpc="1">
+                            <a:prstTxWarp prst="textNoShape">
+                              <a:avLst/>
+                            </a:prstTxWarp>
+                            <a:spAutoFit/>
+                          </wps:bodyPr>
+                        </wps:wsp>
+                      </a:graphicData>
+                    </a:graphic>
+                    <wp14:sizeRelH relativeFrom="margin">
+                      <wp14:pctWidth>100000</wp14:pctWidth>
+                    </wp14:sizeRelH>
+                    <wp14:sizeRelV relativeFrom="margin">
+                      <wp14:pctHeight>0</wp14:pctHeight>
+                    </wp14:sizeRelV>
+                  </wp:anchor>
+                </w:drawing>
+              </mc:Choice>
+              <mc:Fallback>
+                <w:pict>
+                  <v:shapetype id="_x0000_t202" coordsize="21600,21600" o:spt="202" path="m,l,21600r21600,l21600,xe">
+                    <v:stroke joinstyle="miter"/>
+                    <v:path gradientshapeok="t" o:connecttype="rect"/>
+                  </v:shapetype>
+                  <v:shape id="Text Box 142" o:spid="_x0000_s1026" type="#_x0000_t202" style="position:absolute;left:0;text-align:left;margin-left:0;margin-top:0;width:516pt;height:43.9pt;z-index:251659264;visibility:visible;mso-wrap-style:square;mso-width-percent:1000;mso-height-percent:0;mso-top-percent:850;mso-wrap-distance-left:9pt;mso-wrap-distance-top:0;mso-wrap-distance-right:9pt;mso-wrap-distance-bottom:0;mso-position-horizontal:center;mso-position-horizontal-relative:margin;mso-position-vertical-relative:page;mso-width-percent:1000;mso-height-percent:0;mso-top-percent:850;mso-width-relative:margin;mso-height-relative:margin;v-text-anchor:bottom" o:gfxdata="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" filled="f" stroked="f" strokeweight=".5pt">
+                    <v:textbox style="mso-fit-shape-to-text:t" inset="0,0,0,0">
+                      <w:txbxContent>
+                        <w:sdt>
+                          <w:sdtPr>
+                            <w:rPr>
+                              <w:caps/>
+                              <w:color w:val="5B9BD5" w:themeColor="accent1"/>
+                              <w:sz w:val="28"/>
+                              <w:szCs w:val="28"/>
+                            </w:rPr>
+                            <w:alias w:val="Date"/>
+                            <w:tag w:val=""/>
+                            <w:id w:val="197127006"/>
+                            <w:dataBinding w:prefixMappings="xmlns:ns0='http://schemas.microsoft.com/office/2006/coverPageProps' " w:xpath="/ns0:CoverPageProperties[1]/ns0:PublishDate[1]" w:storeItemID="{55AF091B-3C7A-41E3-B477-F2FDAA23CFDA}"/>
+                            <w:date w:fullDate="2016-03-11T00:00:00Z">
+                              <w:dateFormat w:val="MMMM d, yyyy"/>
+                              <w:lid w:val="en-US"/>
+                              <w:storeMappedDataAs w:val="dateTime"/>
+                              <w:calendar w:val="gregorian"/>
+                            </w:date>
+                          </w:sdtPr>
+                          <w:sdtContent>
+                            <w:p>
+                              <w:pPr>
+                                <w:pStyle w:val="NoSpacing"/>
+                                <w:spacing w:after="40"/>
+                                <w:jc w:val="center"/>
+                                <w:rPr>
+                                  <w:caps/>
+                                  <w:color w:val="5B9BD5" w:themeColor="accent1"/>
+                                  <w:sz w:val="28"/>
+                                  <w:szCs w:val="28"/>
+                                </w:rPr>
+                              </w:pPr>
+                              <w:r>
+                                <w:rPr>
+                                  <w:caps/>
+                                  <w:color w:val="5B9BD5" w:themeColor="accent1"/>
+                                  <w:sz w:val="28"/>
+                                  <w:szCs w:val="28"/>
+                                </w:rPr>
+                                <w:t>March 11, 2016</w:t>
+                              </w:r>
+                            </w:p>
+                          </w:sdtContent>
+                        </w:sdt>
+                        <w:p>
+                          <w:pPr>
+                            <w:pStyle w:val="NoSpacing"/>
+                            <w:jc w:val="center"/>
+                            <w:rPr>
+                              <w:color w:val="5B9BD5" w:themeColor="accent1"/>
+                            </w:rPr>
+                          </w:pPr>
+                          <w:sdt>
+                            <w:sdtPr>
+                              <w:rPr>
+                                <w:caps/>
+                                <w:color w:val="5B9BD5" w:themeColor="accent1"/>
+                              </w:rPr>
+                              <w:alias w:val="Company"/>
+                              <w:tag w:val=""/>
+                              <w:id w:val="1390145197"/>
+                              <w:dataBinding w:prefixMappings="xmlns:ns0='http://schemas.openxmlformats.org/officeDocument/2006/extended-properties' " w:xpath="/ns0:Properties[1]/ns0:Company[1]" w:storeItemID="{6668398D-A668-4E3E-A5EB-62B293D839F1}"/>
+                              <w:text/>
+                            </w:sdtPr>
+                            <w:sdtContent>
+                              <w:r>
+                                <w:rPr>
+                                  <w:caps/>
+                                  <w:color w:val="5B9BD5" w:themeColor="accent1"/>
+                                </w:rPr>
+                                <w:t>colin harrison, christian mcmurtrie, timothy nakhisa, zachary rivera</w:t>
+                              </w:r>
+                            </w:sdtContent>
+                          </w:sdt>
+                        </w:p>
+                        <w:p>
+                          <w:pPr>
+                            <w:pStyle w:val="NoSpacing"/>
+                            <w:jc w:val="center"/>
+                            <w:rPr>
+                              <w:color w:val="5B9BD5" w:themeColor="accent1"/>
+                            </w:rPr>
+                          </w:pPr>
+                          <w:sdt>
+                            <w:sdtPr>
+                              <w:rPr>
+                                <w:color w:val="5B9BD5" w:themeColor="accent1"/>
+                              </w:rPr>
+                              <w:alias w:val="Address"/>
+                              <w:tag w:val=""/>
+                              <w:id w:val="-726379553"/>
+                              <w:dataBinding w:prefixMappings="xmlns:ns0='http://schemas.microsoft.com/office/2006/coverPageProps' " w:xpath="/ns0:CoverPageProperties[1]/ns0:CompanyAddress[1]" w:storeItemID="{55AF091B-3C7A-41E3-B477-F2FDAA23CFDA}"/>
+                              <w:text/>
+                            </w:sdtPr>
+                            <w:sdtContent>
+                              <w:r>
+                                <w:rPr>
+                                  <w:color w:val="5B9BD5" w:themeColor="accent1"/>
+                                </w:rPr>
+                                <w:t>Central Washington University</w:t>
+                              </w:r>
+                            </w:sdtContent>
+                          </w:sdt>
+                        </w:p>
+                      </w:txbxContent>
+                    </v:textbox>
+                    <w10:wrap anchorx="margin" anchory="page"/>
+                  </v:shape>
+                </w:pict>
+              </mc:Fallback>
+            </mc:AlternateContent>
+          </w:r>
+          <w:r>
+            <w:rPr>
+              <w:noProof/>
+              <w:color w:val="5B9BD5" w:themeColor="accent1"/>
+            </w:rPr>
+            <w:drawing>
+              <wp:inline distT="0" distB="0" distL="0" distR="0">
+                <wp:extent cx="758952" cy="478932"/>
+                <wp:effectExtent l="0" t="0" r="3175" b="0"/>
+                <wp:docPr id="144" name="Picture 144"/>
+                <wp:cNvGraphicFramePr>
+                  <a:graphicFrameLocks xmlns:a="http://schemas.openxmlformats.org/drawingml/2006/main" noChangeAspect="1"/>
+                </wp:cNvGraphicFramePr>
+                <a:graphic xmlns:a="http://schemas.openxmlformats.org/drawingml/2006/main">
+                  <a:graphicData uri="http://schemas.openxmlformats.org/drawingml/2006/picture">
+                    <pic:pic xmlns:pic="http://schemas.openxmlformats.org/drawingml/2006/picture">
+                      <pic:nvPicPr>
+                        <pic:cNvPr id="9" name="roco bottom.png"/>
+                        <pic:cNvPicPr/>
+                      </pic:nvPicPr>
+                      <pic:blipFill>
+                        <a:blip r:embed="rId9" cstate="print">
+                          <a:duotone>
+                            <a:schemeClr val="accent1">
+                              <a:shade val="45000"/>
+                              <a:satMod val="135000"/>
+                            </a:schemeClr>
+                            <a:prstClr val="white"/>
+                          </a:duotone>
+                          <a:extLst>
+                            <a:ext uri="{28A0092B-C50C-407E-A947-70E740481C1C}">
+                              <a14:useLocalDpi xmlns:a14="http://schemas.microsoft.com/office/drawing/2010/main" val="0"/>
+                            </a:ext>
+                          </a:extLst>
+                        </a:blip>
+                        <a:stretch>
+                          <a:fillRect/>
+                        </a:stretch>
+                      </pic:blipFill>
+                      <pic:spPr>
+                        <a:xfrm>
+                          <a:off x="0" y="0"/>
+                          <a:ext cx="758952" cy="478932"/>
+                        </a:xfrm>
+                        <a:prstGeom prst="rect">
+                          <a:avLst/>
+                        </a:prstGeom>
+                      </pic:spPr>
+                    </pic:pic>
+                  </a:graphicData>
+                </a:graphic>
+              </wp:inline>
+            </w:drawing>
+          </w:r>
+        </w:p>
+        <w:p>
+          <w:pPr>
+            <w:rPr>
+              <w:rFonts w:asciiTheme="majorHAnsi" w:eastAsiaTheme="majorEastAsia" w:hAnsiTheme="majorHAnsi" w:cstheme="majorBidi"/>
+              <w:color w:val="2E74B5" w:themeColor="accent1" w:themeShade="BF"/>
+              <w:sz w:val="32"/>
+              <w:szCs w:val="32"/>
+            </w:rPr>
+          </w:pPr>
+          <w:r>
+            <w:br w:type="page"/>
+          </w:r>
+        </w:p>
+      </w:sdtContent>
+    </w:sdt>
+    <w:sdt>
+      <w:sdtPr>
+        <w:id w:val="-1654360982"/>
+        <w:docPartObj>
+          <w:docPartGallery w:val="Table of Contents"/>
+          <w:docPartUnique/>
+        </w:docPartObj>
+      </w:sdtPr>
+      <w:sdtEndPr>
+        <w:rPr>
+          <w:rFonts w:asciiTheme="minorHAnsi" w:eastAsiaTheme="minorHAnsi" w:hAnsiTheme="minorHAnsi" w:cstheme="minorBidi"/>
+          <w:b/>
+          <w:bCs/>
+          <w:noProof/>
+          <w:color w:val="auto"/>
+          <w:sz w:val="22"/>
+          <w:szCs w:val="22"/>
+        </w:rPr>
+      </w:sdtEndPr>
+      <w:sdtContent>
+        <w:p>
+          <w:pPr>
+            <w:pStyle w:val="TOCHeading"/>
+          </w:pPr>
+          <w:r>
+            <w:t>Conten</w:t>
+          </w:r>
+          <w:bookmarkStart w:id="0" w:name="_GoBack"/>
+          <w:bookmarkEnd w:id="0"/>
+          <w:r>
+            <w:t>ts</w:t>
+          </w:r>
+        </w:p>
+        <w:p>
+          <w:pPr>
+            <w:pStyle w:val="TOC1"/>
+            <w:tabs>
+              <w:tab w:val="right" w:leader="dot" w:pos="9350"/>
+            </w:tabs>
+            <w:rPr>
+              <w:rFonts w:eastAsiaTheme="minorEastAsia"/>
+              <w:noProof/>
+            </w:rPr>
+          </w:pPr>
+          <w:r>
+            <w:fldChar w:fldCharType="begin"/>
+          </w:r>
+          <w:r>
+            <w:instrText xml:space="preserve"> TOC \o "1-3" \h \z \u </w:instrText>
+          </w:r>
+          <w:r>
+            <w:fldChar w:fldCharType="separate"/>
+          </w:r>
+          <w:hyperlink w:anchor="_Toc445471079" w:history="1">
+            <w:r>
+              <w:rPr>
+                <w:rStyle w:val="Hyperlink"/>
+                <w:noProof/>
+              </w:rPr>
+              <w:t>Introduction</w:t>
+            </w:r>
+            <w:r>
+              <w:rPr>
+                <w:noProof/>
+                <w:webHidden/>
+              </w:rPr>
+              <w:tab/>
+            </w:r>
+            <w:r>
+              <w:rPr>
+                <w:noProof/>
+                <w:webHidden/>
+              </w:rPr>
+              <w:fldChar w:fldCharType="begin"/>
+            </w:r>
+            <w:r>
+              <w:rPr>
+                <w:noProof/>
+                <w:webHidden/>
+              </w:rPr>
+              <w:instrText xml:space="preserve"> PAGEREF _Toc445471079 \h </w:instrText>
+            </w:r>
+            <w:r>
+              <w:rPr>
+                <w:noProof/>
+                <w:webHidden/>
+              </w:rPr>
+            </w:r>
+            <w:r>
+              <w:rPr>
+                <w:noProof/>
+                <w:webHidden/>
+              </w:rPr>
+              <w:fldChar w:fldCharType="separate"/>
+            </w:r>
+            <w:r>
+              <w:rPr>
+                <w:noProof/>
+                <w:webHidden/>
+              </w:rPr>
+              <w:t>2</w:t>
+            </w:r>
+            <w:r>
+              <w:rPr>
+                <w:noProof/>
+                <w:webHidden/>
+              </w:rPr>
+              <w:fldChar w:fldCharType="end"/>
+            </w:r>
+          </w:hyperlink>
+        </w:p>
+        <w:p>
+          <w:pPr>
+            <w:pStyle w:val="TOC1"/>
+            <w:tabs>
+              <w:tab w:val="right" w:leader="dot" w:pos="9350"/>
+            </w:tabs>
+            <w:rPr>
+              <w:rFonts w:eastAsiaTheme="minorEastAsia"/>
+              <w:noProof/>
+            </w:rPr>
+          </w:pPr>
+          <w:hyperlink w:anchor="_Toc445471080" w:history="1">
+            <w:r>
+              <w:rPr>
+                <w:rStyle w:val="Hyperlink"/>
+                <w:noProof/>
+              </w:rPr>
+              <w:t>Installation</w:t>
+            </w:r>
+            <w:r>
+              <w:rPr>
+                <w:noProof/>
+                <w:webHidden/>
+              </w:rPr>
+              <w:tab/>
+            </w:r>
+            <w:r>
+              <w:rPr>
+                <w:noProof/>
+                <w:webHidden/>
+              </w:rPr>
+              <w:fldChar w:fldCharType="begin"/>
+            </w:r>
+            <w:r>
+              <w:rPr>
+                <w:noProof/>
+                <w:webHidden/>
+              </w:rPr>
+              <w:instrText xml:space="preserve"> PAGEREF _Toc445471080 \h </w:instrText>
+            </w:r>
+            <w:r>
+              <w:rPr>
+                <w:noProof/>
+                <w:webHidden/>
+              </w:rPr>
+            </w:r>
+            <w:r>
+              <w:rPr>
+                <w:noProof/>
+                <w:webHidden/>
+              </w:rPr>
+              <w:fldChar w:fldCharType="separate"/>
+            </w:r>
+            <w:r>
+              <w:rPr>
+                <w:noProof/>
+                <w:webHidden/>
+              </w:rPr>
+              <w:t>2</w:t>
+            </w:r>
+            <w:r>
+              <w:rPr>
+                <w:noProof/>
+                <w:webHidden/>
+              </w:rPr>
+              <w:fldChar w:fldCharType="end"/>
+            </w:r>
+          </w:hyperlink>
+        </w:p>
+        <w:p>
+          <w:pPr>
+            <w:pStyle w:val="TOC2"/>
+            <w:tabs>
+              <w:tab w:val="right" w:leader="dot" w:pos="9350"/>
+            </w:tabs>
+            <w:rPr>
+              <w:noProof/>
+            </w:rPr>
+          </w:pPr>
+          <w:hyperlink w:anchor="_Toc445471081" w:history="1">
+            <w:r>
+              <w:rPr>
+                <w:rStyle w:val="Hyperlink"/>
+                <w:noProof/>
+              </w:rPr>
+              <w:t>System Requirements</w:t>
+            </w:r>
+            <w:r>
+              <w:rPr>
+                <w:noProof/>
+                <w:webHidden/>
+              </w:rPr>
+              <w:tab/>
+            </w:r>
+            <w:r>
+              <w:rPr>
+                <w:noProof/>
+                <w:webHidden/>
+              </w:rPr>
+              <w:fldChar w:fldCharType="begin"/>
+            </w:r>
+            <w:r>
+              <w:rPr>
+                <w:noProof/>
+                <w:webHidden/>
+              </w:rPr>
+              <w:instrText xml:space="preserve"> PAGEREF _Toc445471081 \h </w:instrText>
+            </w:r>
+            <w:r>
+              <w:rPr>
+                <w:noProof/>
+                <w:webHidden/>
+              </w:rPr>
+            </w:r>
+            <w:r>
+              <w:rPr>
+                <w:noProof/>
+                <w:webHidden/>
+              </w:rPr>
+              <w:fldChar w:fldCharType="separate"/>
+            </w:r>
+            <w:r>
+              <w:rPr>
+                <w:noProof/>
+                <w:webHidden/>
+              </w:rPr>
+              <w:t>2</w:t>
+            </w:r>
+            <w:r>
+              <w:rPr>
+                <w:noProof/>
+                <w:webHidden/>
+              </w:rPr>
+              <w:fldChar w:fldCharType="end"/>
+            </w:r>
+          </w:hyperlink>
+        </w:p>
+        <w:p>
+          <w:pPr>
+            <w:pStyle w:val="TOC2"/>
+            <w:tabs>
+              <w:tab w:val="right" w:leader="dot" w:pos="9350"/>
+            </w:tabs>
+            <w:rPr>
+              <w:noProof/>
+            </w:rPr>
+          </w:pPr>
+          <w:hyperlink w:anchor="_Toc445471082" w:history="1">
+            <w:r>
+              <w:rPr>
+                <w:rStyle w:val="Hyperlink"/>
+                <w:noProof/>
+              </w:rPr>
+              <w:t>Special Cases and Error Handling</w:t>
+            </w:r>
+            <w:r>
+              <w:rPr>
+                <w:noProof/>
+                <w:webHidden/>
+              </w:rPr>
+              <w:tab/>
+            </w:r>
+            <w:r>
+              <w:rPr>
+                <w:noProof/>
+                <w:webHidden/>
+              </w:rPr>
+              <w:fldChar w:fldCharType="begin"/>
+            </w:r>
+            <w:r>
+              <w:rPr>
+                <w:noProof/>
+                <w:webHidden/>
+              </w:rPr>
+              <w:instrText xml:space="preserve"> PAGEREF _Toc445471082 \h </w:instrText>
+            </w:r>
+            <w:r>
+              <w:rPr>
+                <w:noProof/>
+                <w:webHidden/>
+              </w:rPr>
+            </w:r>
+            <w:r>
+              <w:rPr>
+                <w:noProof/>
+                <w:webHidden/>
+              </w:rPr>
+              <w:fldChar w:fldCharType="separate"/>
+            </w:r>
+            <w:r>
+              <w:rPr>
+                <w:noProof/>
+                <w:webHidden/>
+              </w:rPr>
+              <w:t>2</w:t>
+            </w:r>
+            <w:r>
+              <w:rPr>
+                <w:noProof/>
+                <w:webHidden/>
+              </w:rPr>
+              <w:fldChar w:fldCharType="end"/>
+            </w:r>
+          </w:hyperlink>
+        </w:p>
+        <w:p>
+          <w:pPr>
+            <w:pStyle w:val="TOC3"/>
+            <w:tabs>
+              <w:tab w:val="right" w:leader="dot" w:pos="9350"/>
+            </w:tabs>
+            <w:rPr>
+              <w:noProof/>
+            </w:rPr>
+          </w:pPr>
+          <w:hyperlink w:anchor="_Toc445471083" w:history="1">
+            <w:r>
+              <w:rPr>
+                <w:rStyle w:val="Hyperlink"/>
+                <w:noProof/>
+              </w:rPr>
+              <w:t>Quotation Marks in Text Fields</w:t>
+            </w:r>
+            <w:r>
+              <w:rPr>
+                <w:noProof/>
+                <w:webHidden/>
+              </w:rPr>
+              <w:tab/>
+            </w:r>
+            <w:r>
+              <w:rPr>
+                <w:noProof/>
+                <w:webHidden/>
+              </w:rPr>
+              <w:fldChar w:fldCharType="begin"/>
+            </w:r>
+            <w:r>
+              <w:rPr>
+                <w:noProof/>
+                <w:webHidden/>
+              </w:rPr>
+              <w:instrText xml:space="preserve"> PAGEREF _Toc445471083 \h </w:instrText>
+            </w:r>
+            <w:r>
+              <w:rPr>
+                <w:noProof/>
+                <w:webHidden/>
+              </w:rPr>
+            </w:r>
+            <w:r>
+              <w:rPr>
+                <w:noProof/>
+                <w:webHidden/>
+              </w:rPr>
+              <w:fldChar w:fldCharType="separate"/>
+            </w:r>
+            <w:r>
+              <w:rPr>
+                <w:noProof/>
+                <w:webHidden/>
+              </w:rPr>
+              <w:t>3</w:t>
+            </w:r>
+            <w:r>
+              <w:rPr>
+                <w:noProof/>
+                <w:webHidden/>
+              </w:rPr>
+              <w:fldChar w:fldCharType="end"/>
+            </w:r>
+          </w:hyperlink>
+        </w:p>
+        <w:p>
+          <w:pPr>
+            <w:pStyle w:val="TOC3"/>
+            <w:tabs>
+              <w:tab w:val="right" w:leader="dot" w:pos="9350"/>
+            </w:tabs>
+            <w:rPr>
+              <w:noProof/>
+            </w:rPr>
+          </w:pPr>
+          <w:hyperlink w:anchor="_Toc445471084" w:history="1">
+            <w:r>
+              <w:rPr>
+                <w:rStyle w:val="Hyperlink"/>
+                <w:noProof/>
+              </w:rPr>
+              <w:t>Unsuccessful Queries</w:t>
+            </w:r>
+            <w:r>
+              <w:rPr>
+                <w:noProof/>
+                <w:webHidden/>
+              </w:rPr>
+              <w:tab/>
+            </w:r>
+            <w:r>
+              <w:rPr>
+                <w:noProof/>
+                <w:webHidden/>
+              </w:rPr>
+              <w:fldChar w:fldCharType="begin"/>
+            </w:r>
+            <w:r>
+              <w:rPr>
+                <w:noProof/>
+                <w:webHidden/>
+              </w:rPr>
+              <w:instrText xml:space="preserve"> PAGEREF _Toc445471084 \h </w:instrText>
+            </w:r>
+            <w:r>
+              <w:rPr>
+                <w:noProof/>
+                <w:webHidden/>
+              </w:rPr>
+            </w:r>
+            <w:r>
+              <w:rPr>
+                <w:noProof/>
+                <w:webHidden/>
+              </w:rPr>
+              <w:fldChar w:fldCharType="separate"/>
+            </w:r>
+            <w:r>
+              <w:rPr>
+                <w:noProof/>
+                <w:webHidden/>
+              </w:rPr>
+              <w:t>3</w:t>
+            </w:r>
+            <w:r>
+              <w:rPr>
+                <w:noProof/>
+                <w:webHidden/>
+              </w:rPr>
+              <w:fldChar w:fldCharType="end"/>
+            </w:r>
+          </w:hyperlink>
+        </w:p>
+        <w:p>
+          <w:pPr>
+            <w:pStyle w:val="TOC3"/>
+            <w:tabs>
+              <w:tab w:val="right" w:leader="dot" w:pos="9350"/>
+            </w:tabs>
+            <w:rPr>
+              <w:noProof/>
+            </w:rPr>
+          </w:pPr>
+          <w:hyperlink w:anchor="_Toc445471085" w:history="1">
+            <w:r>
+              <w:rPr>
+                <w:rStyle w:val="Hyperlink"/>
+                <w:noProof/>
+              </w:rPr>
+              <w:t>Redirection to Database Connection Error Page</w:t>
+            </w:r>
+            <w:r>
+              <w:rPr>
+                <w:noProof/>
+                <w:webHidden/>
+              </w:rPr>
+              <w:tab/>
+            </w:r>
+            <w:r>
+              <w:rPr>
+                <w:noProof/>
+                <w:webHidden/>
+              </w:rPr>
+              <w:fldChar w:fldCharType="begin"/>
+            </w:r>
+            <w:r>
+              <w:rPr>
+                <w:noProof/>
+                <w:webHidden/>
+              </w:rPr>
+              <w:instrText xml:space="preserve"> PAGEREF _Toc445471085 \h </w:instrText>
+            </w:r>
+            <w:r>
+              <w:rPr>
+                <w:noProof/>
+                <w:webHidden/>
+              </w:rPr>
+            </w:r>
+            <w:r>
+              <w:rPr>
+                <w:noProof/>
+                <w:webHidden/>
+              </w:rPr>
+              <w:fldChar w:fldCharType="separate"/>
+            </w:r>
+            <w:r>
+              <w:rPr>
+                <w:noProof/>
+                <w:webHidden/>
+              </w:rPr>
+              <w:t>3</w:t>
+            </w:r>
+            <w:r>
+              <w:rPr>
+                <w:noProof/>
+                <w:webHidden/>
+              </w:rPr>
+              <w:fldChar w:fldCharType="end"/>
+            </w:r>
+          </w:hyperlink>
+        </w:p>
+        <w:p>
+          <w:pPr>
+            <w:pStyle w:val="TOC3"/>
+            <w:tabs>
+              <w:tab w:val="right" w:leader="dot" w:pos="9350"/>
+            </w:tabs>
+            <w:rPr>
+              <w:noProof/>
+            </w:rPr>
+          </w:pPr>
+          <w:hyperlink w:anchor="_Toc445471086" w:history="1">
+            <w:r>
+              <w:rPr>
+                <w:rStyle w:val="Hyperlink"/>
+                <w:noProof/>
+              </w:rPr>
+              <w:t>Attempting to Access File Directories</w:t>
+            </w:r>
+            <w:r>
+              <w:rPr>
+                <w:noProof/>
+                <w:webHidden/>
+              </w:rPr>
+              <w:tab/>
+            </w:r>
+            <w:r>
+              <w:rPr>
+                <w:noProof/>
+                <w:webHidden/>
+              </w:rPr>
+              <w:fldChar w:fldCharType="begin"/>
+            </w:r>
+            <w:r>
+              <w:rPr>
+                <w:noProof/>
+                <w:webHidden/>
+              </w:rPr>
+              <w:instrText xml:space="preserve"> PAGEREF _Toc445471086 \h </w:instrText>
+            </w:r>
+            <w:r>
+              <w:rPr>
+                <w:noProof/>
+                <w:webHidden/>
+              </w:rPr>
+            </w:r>
+            <w:r>
+              <w:rPr>
+                <w:noProof/>
+                <w:webHidden/>
+              </w:rPr>
+              <w:fldChar w:fldCharType="separate"/>
+            </w:r>
+            <w:r>
+              <w:rPr>
+                <w:noProof/>
+                <w:webHidden/>
+              </w:rPr>
+              <w:t>3</w:t>
+            </w:r>
+            <w:r>
+              <w:rPr>
+                <w:noProof/>
+                <w:webHidden/>
+              </w:rPr>
+              <w:fldChar w:fldCharType="end"/>
+            </w:r>
+          </w:hyperlink>
+        </w:p>
+        <w:p>
+          <w:pPr>
+            <w:pStyle w:val="TOC3"/>
+            <w:tabs>
+              <w:tab w:val="right" w:leader="dot" w:pos="9350"/>
+            </w:tabs>
+            <w:rPr>
+              <w:noProof/>
+            </w:rPr>
+          </w:pPr>
+          <w:hyperlink w:anchor="_Toc445471087" w:history="1">
+            <w:r>
+              <w:rPr>
+                <w:rStyle w:val="Hyperlink"/>
+                <w:noProof/>
+              </w:rPr>
+              <w:t>Accessing User Images through Address Bar</w:t>
+            </w:r>
+            <w:r>
+              <w:rPr>
+                <w:noProof/>
+                <w:webHidden/>
+              </w:rPr>
+              <w:tab/>
+            </w:r>
+            <w:r>
+              <w:rPr>
+                <w:noProof/>
+                <w:webHidden/>
+              </w:rPr>
+              <w:fldChar w:fldCharType="begin"/>
+            </w:r>
+            <w:r>
+              <w:rPr>
+                <w:noProof/>
+                <w:webHidden/>
+              </w:rPr>
+              <w:instrText xml:space="preserve"> PAGEREF _Toc445471087 \h </w:instrText>
+            </w:r>
+            <w:r>
+              <w:rPr>
+                <w:noProof/>
+                <w:webHidden/>
+              </w:rPr>
+            </w:r>
+            <w:r>
+              <w:rPr>
+                <w:noProof/>
+                <w:webHidden/>
+              </w:rPr>
+              <w:fldChar w:fldCharType="separate"/>
+            </w:r>
+            <w:r>
+              <w:rPr>
+                <w:noProof/>
+                <w:webHidden/>
+              </w:rPr>
+              <w:t>3</w:t>
+            </w:r>
+            <w:r>
+              <w:rPr>
+                <w:noProof/>
+                <w:webHidden/>
+              </w:rPr>
+              <w:fldChar w:fldCharType="end"/>
+            </w:r>
+          </w:hyperlink>
+        </w:p>
+        <w:p>
+          <w:r>
+            <w:rPr>
+              <w:b/>
+              <w:bCs/>
+              <w:noProof/>
+            </w:rPr>
+            <w:fldChar w:fldCharType="end"/>
+          </w:r>
+        </w:p>
+      </w:sdtContent>
+    </w:sdt>
+    <w:p>
+      <w:pPr>
+        <w:rPr>
+          <w:rFonts w:asciiTheme="majorHAnsi" w:eastAsiaTheme="majorEastAsia" w:hAnsiTheme="majorHAnsi" w:cstheme="majorBidi"/>
+          <w:color w:val="2E74B5" w:themeColor="accent1" w:themeShade="BF"/>
+          <w:sz w:val="32"/>
+          <w:szCs w:val="32"/>
+        </w:rPr>
+      </w:pPr>
+      <w:r>
+        <w:br w:type="page"/>
+      </w:r>
+    </w:p>
     <w:p>
       <w:pPr>
         <w:pStyle w:val="Heading1"/>
       </w:pPr>
+      <w:bookmarkStart w:id="1" w:name="_Toc445471079"/>
       <w:r>
         <w:t>Introduction</w:t>
       </w:r>
+      <w:bookmarkEnd w:id="1"/>
     </w:p>
     <w:p>
       <w:r>
@@ -19,23 +1269,7 @@
     <w:p>
       <w:r>
         <w:tab/>
-        <w:t xml:space="preserve">The site was created at the request of Dr. Yvonne </w:t>
-      </w:r>
-      <w:proofErr w:type="spellStart"/>
-      <w:r>
-        <w:t>Chueh</w:t>
-      </w:r>
-      <w:proofErr w:type="spellEnd"/>
-      <w:r>
-        <w:t xml:space="preserve">. Dr. </w:t>
-      </w:r>
-      <w:proofErr w:type="spellStart"/>
-      <w:r>
-        <w:t>Chueh</w:t>
-      </w:r>
-      <w:proofErr w:type="spellEnd"/>
-      <w:r>
-        <w:t xml:space="preserve"> is a professor and director of the Actuarial Science Program </w:t>
+        <w:t xml:space="preserve">The site was created at the request of Dr. Yvonne Chueh. Dr. Chueh is a professor and director of the Actuarial Science Program </w:t>
       </w:r>
       <w:r>
         <w:t xml:space="preserve">at </w:t>
@@ -89,23 +1323,365 @@
         <w:t>come</w:t>
       </w:r>
       <w:r>
-        <w:t xml:space="preserve"> </w:t>
-      </w:r>
-      <w:bookmarkStart w:id="0" w:name="_GoBack"/>
-      <w:bookmarkEnd w:id="0"/>
-      <w:r>
-        <w:t>increasingly important to have some type of moderation which further presses the need for an administrative account type. Basic accounts can only edit and change their profile and create/modify events.</w:t>
+        <w:t xml:space="preserve"> increasingly important to have some type of moderation which further presses the need for an administrative account type. Basic accounts can only edit and change their profile and create/modify events.</w:t>
       </w:r>
     </w:p>
-    <w:p/>
+    <w:p>
+      <w:pPr>
+        <w:pStyle w:val="Heading1"/>
+      </w:pPr>
+      <w:bookmarkStart w:id="2" w:name="_Toc445471080"/>
+      <w:r>
+        <w:t>Installation</w:t>
+      </w:r>
+      <w:bookmarkEnd w:id="2"/>
+    </w:p>
+    <w:p>
+      <w:r>
+        <w:tab/>
+        <w:t>There is no installation required to use PIE. The user need only to have a browser capable of accessing the internet. There may be compatibility issues with exceptionally old browsers, but this should only degenerate some of the styling features of the site, not the functionality.</w:t>
+      </w:r>
+    </w:p>
+    <w:p>
+      <w:pPr>
+        <w:pStyle w:val="Heading2"/>
+      </w:pPr>
+      <w:bookmarkStart w:id="3" w:name="_Toc445471081"/>
+      <w:r>
+        <w:t>System Requirements</w:t>
+      </w:r>
+      <w:bookmarkEnd w:id="3"/>
+    </w:p>
+    <w:p>
+      <w:r>
+        <w:tab/>
+      </w:r>
+      <w:r>
+        <w:t xml:space="preserve">The site will function probably with all major browsers including mobile browsers. There is some degeneration on mobile, but this only effects small styling features such as button layout. PIE is still fully functional. The hardware requirements are trivial. PIE does not contain video or any content that would stress a computer. However, the browser must allow for JavaScript to run, otherwise PIE will be unusable. </w:t>
+      </w:r>
+    </w:p>
+    <w:p>
+      <w:pPr>
+        <w:pStyle w:val="Heading2"/>
+      </w:pPr>
+      <w:bookmarkStart w:id="4" w:name="_Toc445471082"/>
+      <w:r>
+        <w:t>Special Cases and Error Handling</w:t>
+      </w:r>
+      <w:bookmarkEnd w:id="4"/>
+    </w:p>
+    <w:p>
+      <w:r>
+        <w:tab/>
+        <w:t>Due to the focus on simplicity of design, there are not many special cas</w:t>
+      </w:r>
+      <w:r>
+        <w:t xml:space="preserve">es or errors that should occur. Some of the most common ones will be listed below, but the list is not all-inclusive. If errors are encountered, please email the team at </w:t>
+      </w:r>
+      <w:hyperlink r:id="rId10" w:history="1">
+        <w:r>
+          <w:rPr>
+            <w:rStyle w:val="Hyperlink"/>
+          </w:rPr>
+          <w:t>caketeamcwu@gmail.com</w:t>
+        </w:r>
+      </w:hyperlink>
+    </w:p>
+    <w:p>
+      <w:pPr>
+        <w:pStyle w:val="Heading3"/>
+      </w:pPr>
+      <w:bookmarkStart w:id="5" w:name="_Toc445471083"/>
+      <w:r>
+        <w:t>Quotation Marks in Text Fields</w:t>
+      </w:r>
+      <w:bookmarkEnd w:id="5"/>
+    </w:p>
+    <w:p>
+      <w:r>
+        <w:tab/>
+        <w:t xml:space="preserve">During the early stages of PIE the insertion of user-entered text into the database was done in a manner that produced errors when quotation marks were used. This issue was caught during testing and has been fixed in most places. It is possible that an insertion statement has been overlooked and the error may still occur in a rarely used area. If this problem is encountered, please email the team and it will be resolved. </w:t>
+      </w:r>
+    </w:p>
+    <w:p>
+      <w:pPr>
+        <w:pStyle w:val="Heading3"/>
+      </w:pPr>
+      <w:bookmarkStart w:id="6" w:name="_Toc445471084"/>
+      <w:r>
+        <w:t>Unsuccessful Queries</w:t>
+      </w:r>
+      <w:bookmarkEnd w:id="6"/>
+    </w:p>
+    <w:p>
+      <w:r>
+        <w:tab/>
+        <w:t>The database queries are checked for success with Boolean logic. In most instances, the error will be handled and the user redirected. In some cases, upon failure, a user will be dropped on a page with an error displayed. The user c</w:t>
+      </w:r>
+      <w:r>
+        <w:t xml:space="preserve">an click on the back button of their browser and resubmit their request. An error message and redirection will be implemented as development continues. </w:t>
+      </w:r>
+    </w:p>
+    <w:p>
+      <w:pPr>
+        <w:pStyle w:val="Heading3"/>
+      </w:pPr>
+      <w:bookmarkStart w:id="7" w:name="_Toc445471085"/>
+      <w:r>
+        <w:t>Redirection to Database Connection Error Page</w:t>
+      </w:r>
+      <w:bookmarkEnd w:id="7"/>
+    </w:p>
+    <w:p>
+      <w:r>
+        <w:tab/>
+        <w:t xml:space="preserve">If the database is experiencing an outage or some other technical problem, the user will be redirected to an error page informing them of such. The site will be inaccessible as most pages depend on the database connection for retrieving information. </w:t>
+      </w:r>
+    </w:p>
+    <w:p>
+      <w:pPr>
+        <w:pStyle w:val="Heading3"/>
+      </w:pPr>
+      <w:bookmarkStart w:id="8" w:name="_Toc445471086"/>
+      <w:r>
+        <w:t>Attempting to Access File Directories</w:t>
+      </w:r>
+      <w:bookmarkEnd w:id="8"/>
+    </w:p>
+    <w:p>
+      <w:r>
+        <w:tab/>
+      </w:r>
+      <w:r>
+        <w:t>File directories cannot be accessed during normal use of PIE. A user would have to manually type the address of the directory in the address bar. If the user tries to access the directory, nothing will be displayed except an empty file directory page</w:t>
+      </w:r>
+      <w:r>
+        <w:t xml:space="preserve"> or a Forbidden message</w:t>
+      </w:r>
+      <w:r>
+        <w:t xml:space="preserve">. No files will be listed and the user will not be redirected. </w:t>
+      </w:r>
+    </w:p>
+    <w:p>
+      <w:pPr>
+        <w:pStyle w:val="Heading3"/>
+      </w:pPr>
+      <w:bookmarkStart w:id="9" w:name="_Toc445471087"/>
+      <w:r>
+        <w:t>Accessing User Images through Address Bar</w:t>
+      </w:r>
+      <w:bookmarkEnd w:id="9"/>
+    </w:p>
+    <w:p>
+      <w:r>
+        <w:tab/>
+        <w:t xml:space="preserve">Currently, individual images the user has uploaded are visible to any user that knows the full file path to the image. It is not recommended that user’s upload photographs they do not want everyone to see at this time. The issue is being addressed and restriction to these files will be implemented in the near future. </w:t>
+      </w:r>
+    </w:p>
+    <w:p>
+      <w:r>
+        <w:tab/>
+        <w:t xml:space="preserve">Accessing site images displayed throughout our site is allowed through the file path. There are no plans to hide these or prevent access through the file path as they are </w:t>
+      </w:r>
+      <w:r>
+        <w:t>Public Domain Images.</w:t>
+      </w:r>
+    </w:p>
     <w:sectPr>
+      <w:footerReference w:type="default" r:id="rId11"/>
       <w:pgSz w:w="12240" w:h="15840"/>
       <w:pgMar w:top="1440" w:right="1440" w:bottom="1440" w:left="1440" w:header="720" w:footer="720" w:gutter="0"/>
+      <w:pgNumType w:start="0"/>
       <w:cols w:space="720"/>
+      <w:titlePg/>
       <w:docGrid w:linePitch="360"/>
     </w:sectPr>
   </w:body>
 </w:document>
+</file>
+
+<file path=word/endnotes.xml><?xml version="1.0" encoding="utf-8"?>
+<w:endnotes xmlns:wpc="http://schemas.microsoft.com/office/word/2010/wordprocessingCanvas" xmlns:mc="http://schemas.openxmlformats.org/markup-compatibility/2006" xmlns:o="urn:schemas-microsoft-com:office:office" xmlns:r="http://schemas.openxmlformats.org/officeDocument/2006/relationships" xmlns:m="http://schemas.openxmlformats.org/officeDocument/2006/math" xmlns:v="urn:schemas-microsoft-com:vml" xmlns:wp14="http://schemas.microsoft.com/office/word/2010/wordprocessingDrawing" xmlns:wp="http://schemas.openxmlformats.org/drawingml/2006/wordprocessingDrawing" xmlns:w10="urn:schemas-microsoft-com:office:word" xmlns:w="http://schemas.openxmlformats.org/wordprocessingml/2006/main" xmlns:w14="http://schemas.microsoft.com/office/word/2010/wordml" xmlns:w15="http://schemas.microsoft.com/office/word/2012/wordml" xmlns:wpg="http://schemas.microsoft.com/office/word/2010/wordprocessingGroup" xmlns:wpi="http://schemas.microsoft.com/office/word/2010/wordprocessingInk" xmlns:wne="http://schemas.microsoft.com/office/word/2006/wordml" xmlns:wps="http://schemas.microsoft.com/office/word/2010/wordprocessingShape" mc:Ignorable="w14 w15 wp14">
+  <w:endnote w:type="separator" w:id="-1">
+    <w:p>
+      <w:pPr>
+        <w:spacing w:after="0" w:line="240" w:lineRule="auto"/>
+      </w:pPr>
+      <w:r>
+        <w:separator/>
+      </w:r>
+    </w:p>
+  </w:endnote>
+  <w:endnote w:type="continuationSeparator" w:id="0">
+    <w:p>
+      <w:pPr>
+        <w:spacing w:after="0" w:line="240" w:lineRule="auto"/>
+      </w:pPr>
+      <w:r>
+        <w:continuationSeparator/>
+      </w:r>
+    </w:p>
+  </w:endnote>
+</w:endnotes>
+</file>
+
+<file path=word/footer1.xml><?xml version="1.0" encoding="utf-8"?>
+<w:ftr xmlns:wpc="http://schemas.microsoft.com/office/word/2010/wordprocessingCanvas" xmlns:mc="http://schemas.openxmlformats.org/markup-compatibility/2006" xmlns:o="urn:schemas-microsoft-com:office:office" xmlns:r="http://schemas.openxmlformats.org/officeDocument/2006/relationships" xmlns:m="http://schemas.openxmlformats.org/officeDocument/2006/math" xmlns:v="urn:schemas-microsoft-com:vml" xmlns:wp14="http://schemas.microsoft.com/office/word/2010/wordprocessingDrawing" xmlns:wp="http://schemas.openxmlformats.org/drawingml/2006/wordprocessingDrawing" xmlns:w10="urn:schemas-microsoft-com:office:word" xmlns:w="http://schemas.openxmlformats.org/wordprocessingml/2006/main" xmlns:w14="http://schemas.microsoft.com/office/word/2010/wordml" xmlns:w15="http://schemas.microsoft.com/office/word/2012/wordml" xmlns:wpg="http://schemas.microsoft.com/office/word/2010/wordprocessingGroup" xmlns:wpi="http://schemas.microsoft.com/office/word/2010/wordprocessingInk" xmlns:wne="http://schemas.microsoft.com/office/word/2006/wordml" xmlns:wps="http://schemas.microsoft.com/office/word/2010/wordprocessingShape" mc:Ignorable="w14 w15 wp14">
+  <w:sdt>
+    <w:sdtPr>
+      <w:id w:val="-160391962"/>
+      <w:docPartObj>
+        <w:docPartGallery w:val="Page Numbers (Bottom of Page)"/>
+        <w:docPartUnique/>
+      </w:docPartObj>
+    </w:sdtPr>
+    <w:sdtEndPr>
+      <w:rPr>
+        <w:noProof/>
+      </w:rPr>
+    </w:sdtEndPr>
+    <w:sdtContent>
+      <w:p>
+        <w:pPr>
+          <w:pStyle w:val="Footer"/>
+          <w:jc w:val="center"/>
+        </w:pPr>
+        <w:r>
+          <w:rPr>
+            <w:noProof/>
+          </w:rPr>
+          <mc:AlternateContent>
+            <mc:Choice Requires="wps">
+              <w:drawing>
+                <wp:inline distT="0" distB="0" distL="0" distR="0">
+                  <wp:extent cx="5467350" cy="45085"/>
+                  <wp:effectExtent l="9525" t="9525" r="0" b="2540"/>
+                  <wp:docPr id="3" name="Flowchart: Decision 3" descr="Light horizontal"/>
+                  <wp:cNvGraphicFramePr>
+                    <a:graphicFrameLocks xmlns:a="http://schemas.openxmlformats.org/drawingml/2006/main"/>
+                  </wp:cNvGraphicFramePr>
+                  <a:graphic xmlns:a="http://schemas.openxmlformats.org/drawingml/2006/main">
+                    <a:graphicData uri="http://schemas.microsoft.com/office/word/2010/wordprocessingShape">
+                      <wps:wsp>
+                        <wps:cNvSpPr>
+                          <a:spLocks noChangeArrowheads="1"/>
+                        </wps:cNvSpPr>
+                        <wps:spPr bwMode="auto">
+                          <a:xfrm flipV="1">
+                            <a:off x="0" y="0"/>
+                            <a:ext cx="5467350" cy="45085"/>
+                          </a:xfrm>
+                          <a:prstGeom prst="flowChartDecision">
+                            <a:avLst/>
+                          </a:prstGeom>
+                          <a:pattFill prst="ltHorz">
+                            <a:fgClr>
+                              <a:srgbClr val="000000"/>
+                            </a:fgClr>
+                            <a:bgClr>
+                              <a:srgbClr val="FFFFFF"/>
+                            </a:bgClr>
+                          </a:pattFill>
+                          <a:ln>
+                            <a:noFill/>
+                          </a:ln>
+                          <a:extLst>
+                            <a:ext uri="{91240B29-F687-4F45-9708-019B960494DF}">
+                              <a14:hiddenLine xmlns:a14="http://schemas.microsoft.com/office/drawing/2010/main" w="9525">
+                                <a:solidFill>
+                                  <a:srgbClr val="000000"/>
+                                </a:solidFill>
+                                <a:miter lim="800000"/>
+                                <a:headEnd/>
+                                <a:tailEnd/>
+                              </a14:hiddenLine>
+                            </a:ext>
+                          </a:extLst>
+                        </wps:spPr>
+                        <wps:bodyPr rot="0" vert="horz" wrap="square" lIns="91440" tIns="45720" rIns="91440" bIns="45720" anchor="t" anchorCtr="0" upright="1">
+                          <a:noAutofit/>
+                        </wps:bodyPr>
+                      </wps:wsp>
+                    </a:graphicData>
+                  </a:graphic>
+                </wp:inline>
+              </w:drawing>
+            </mc:Choice>
+            <mc:Fallback>
+              <w:pict>
+                <v:shapetype w14:anchorId="530955FC" id="_x0000_t110" coordsize="21600,21600" o:spt="110" path="m10800,l,10800,10800,21600,21600,10800xe">
+                  <v:stroke joinstyle="miter"/>
+                  <v:path gradientshapeok="t" o:connecttype="rect" textboxrect="5400,5400,16200,16200"/>
+                </v:shapetype>
+                <v:shape id="Flowchart: Decision 3" o:spid="_x0000_s1026" type="#_x0000_t110" alt="Light horizontal" style="width:430.5pt;height:3.55pt;flip:y;visibility:visible;mso-wrap-style:square;mso-left-percent:-10001;mso-top-percent:-10001;mso-position-horizontal:absolute;mso-position-horizontal-relative:char;mso-position-vertical:absolute;mso-position-vertical-relative:line;mso-left-percent:-10001;mso-top-percent:-10001;v-text-anchor:top" o:gfxdata="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" fillcolor="black" stroked="f">
+                  <v:fill r:id="rId1" o:title="" type="pattern"/>
+                  <w10:anchorlock/>
+                </v:shape>
+              </w:pict>
+            </mc:Fallback>
+          </mc:AlternateContent>
+        </w:r>
+      </w:p>
+      <w:p>
+        <w:pPr>
+          <w:pStyle w:val="Footer"/>
+          <w:jc w:val="center"/>
+        </w:pPr>
+        <w:r>
+          <w:fldChar w:fldCharType="begin"/>
+        </w:r>
+        <w:r>
+          <w:instrText xml:space="preserve"> PAGE    \* MERGEFORMAT </w:instrText>
+        </w:r>
+        <w:r>
+          <w:fldChar w:fldCharType="separate"/>
+        </w:r>
+        <w:r>
+          <w:rPr>
+            <w:noProof/>
+          </w:rPr>
+          <w:t>3</w:t>
+        </w:r>
+        <w:r>
+          <w:rPr>
+            <w:noProof/>
+          </w:rPr>
+          <w:fldChar w:fldCharType="end"/>
+        </w:r>
+      </w:p>
+    </w:sdtContent>
+  </w:sdt>
+  <w:p>
+    <w:pPr>
+      <w:pStyle w:val="Footer"/>
+    </w:pPr>
+  </w:p>
+</w:ftr>
+</file>
+
+<file path=word/footnotes.xml><?xml version="1.0" encoding="utf-8"?>
+<w:footnotes xmlns:wpc="http://schemas.microsoft.com/office/word/2010/wordprocessingCanvas" xmlns:mc="http://schemas.openxmlformats.org/markup-compatibility/2006" xmlns:o="urn:schemas-microsoft-com:office:office" xmlns:r="http://schemas.openxmlformats.org/officeDocument/2006/relationships" xmlns:m="http://schemas.openxmlformats.org/officeDocument/2006/math" xmlns:v="urn:schemas-microsoft-com:vml" xmlns:wp14="http://schemas.microsoft.com/office/word/2010/wordprocessingDrawing" xmlns:wp="http://schemas.openxmlformats.org/drawingml/2006/wordprocessingDrawing" xmlns:w10="urn:schemas-microsoft-com:office:word" xmlns:w="http://schemas.openxmlformats.org/wordprocessingml/2006/main" xmlns:w14="http://schemas.microsoft.com/office/word/2010/wordml" xmlns:w15="http://schemas.microsoft.com/office/word/2012/wordml" xmlns:wpg="http://schemas.microsoft.com/office/word/2010/wordprocessingGroup" xmlns:wpi="http://schemas.microsoft.com/office/word/2010/wordprocessingInk" xmlns:wne="http://schemas.microsoft.com/office/word/2006/wordml" xmlns:wps="http://schemas.microsoft.com/office/word/2010/wordprocessingShape" mc:Ignorable="w14 w15 wp14">
+  <w:footnote w:type="separator" w:id="-1">
+    <w:p>
+      <w:pPr>
+        <w:spacing w:after="0" w:line="240" w:lineRule="auto"/>
+      </w:pPr>
+      <w:r>
+        <w:separator/>
+      </w:r>
+    </w:p>
+  </w:footnote>
+  <w:footnote w:type="continuationSeparator" w:id="0">
+    <w:p>
+      <w:pPr>
+        <w:spacing w:after="0" w:line="240" w:lineRule="auto"/>
+      </w:pPr>
+      <w:r>
+        <w:continuationSeparator/>
+      </w:r>
+    </w:p>
+  </w:footnote>
+</w:footnotes>
 </file>
 
 <file path=word/styles.xml><?xml version="1.0" encoding="utf-8"?>
@@ -523,6 +2099,50 @@
       <w:szCs w:val="32"/>
     </w:rPr>
   </w:style>
+  <w:style w:type="paragraph" w:styleId="Heading2">
+    <w:name w:val="heading 2"/>
+    <w:basedOn w:val="Normal"/>
+    <w:next w:val="Normal"/>
+    <w:link w:val="Heading2Char"/>
+    <w:uiPriority w:val="9"/>
+    <w:unhideWhenUsed/>
+    <w:qFormat/>
+    <w:rsid w:val="0052000E"/>
+    <w:pPr>
+      <w:keepNext/>
+      <w:keepLines/>
+      <w:spacing w:before="40" w:after="0"/>
+      <w:outlineLvl w:val="1"/>
+    </w:pPr>
+    <w:rPr>
+      <w:rFonts w:asciiTheme="majorHAnsi" w:eastAsiaTheme="majorEastAsia" w:hAnsiTheme="majorHAnsi" w:cstheme="majorBidi"/>
+      <w:color w:val="2E74B5" w:themeColor="accent1" w:themeShade="BF"/>
+      <w:sz w:val="26"/>
+      <w:szCs w:val="26"/>
+    </w:rPr>
+  </w:style>
+  <w:style w:type="paragraph" w:styleId="Heading3">
+    <w:name w:val="heading 3"/>
+    <w:basedOn w:val="Normal"/>
+    <w:next w:val="Normal"/>
+    <w:link w:val="Heading3Char"/>
+    <w:uiPriority w:val="9"/>
+    <w:unhideWhenUsed/>
+    <w:qFormat/>
+    <w:rsid w:val="00B05F55"/>
+    <w:pPr>
+      <w:keepNext/>
+      <w:keepLines/>
+      <w:spacing w:before="40" w:after="0"/>
+      <w:outlineLvl w:val="2"/>
+    </w:pPr>
+    <w:rPr>
+      <w:rFonts w:asciiTheme="majorHAnsi" w:eastAsiaTheme="majorEastAsia" w:hAnsiTheme="majorHAnsi" w:cstheme="majorBidi"/>
+      <w:color w:val="1F4D78" w:themeColor="accent1" w:themeShade="7F"/>
+      <w:sz w:val="24"/>
+      <w:szCs w:val="24"/>
+    </w:rPr>
+  </w:style>
   <w:style w:type="character" w:default="1" w:styleId="DefaultParagraphFont">
     <w:name w:val="Default Paragraph Font"/>
     <w:uiPriority w:val="1"/>
@@ -563,7 +2183,735 @@
       <w:szCs w:val="32"/>
     </w:rPr>
   </w:style>
+  <w:style w:type="paragraph" w:styleId="NoSpacing">
+    <w:name w:val="No Spacing"/>
+    <w:link w:val="NoSpacingChar"/>
+    <w:uiPriority w:val="1"/>
+    <w:qFormat/>
+    <w:rsid w:val="00453259"/>
+    <w:pPr>
+      <w:spacing w:after="0" w:line="240" w:lineRule="auto"/>
+    </w:pPr>
+    <w:rPr>
+      <w:rFonts w:eastAsiaTheme="minorEastAsia"/>
+    </w:rPr>
+  </w:style>
+  <w:style w:type="character" w:customStyle="1" w:styleId="NoSpacingChar">
+    <w:name w:val="No Spacing Char"/>
+    <w:basedOn w:val="DefaultParagraphFont"/>
+    <w:link w:val="NoSpacing"/>
+    <w:uiPriority w:val="1"/>
+    <w:rsid w:val="00453259"/>
+    <w:rPr>
+      <w:rFonts w:eastAsiaTheme="minorEastAsia"/>
+    </w:rPr>
+  </w:style>
+  <w:style w:type="paragraph" w:styleId="TOCHeading">
+    <w:name w:val="TOC Heading"/>
+    <w:basedOn w:val="Heading1"/>
+    <w:next w:val="Normal"/>
+    <w:uiPriority w:val="39"/>
+    <w:unhideWhenUsed/>
+    <w:qFormat/>
+    <w:rsid w:val="00453259"/>
+    <w:pPr>
+      <w:outlineLvl w:val="9"/>
+    </w:pPr>
+  </w:style>
+  <w:style w:type="paragraph" w:styleId="TOC1">
+    <w:name w:val="toc 1"/>
+    <w:basedOn w:val="Normal"/>
+    <w:next w:val="Normal"/>
+    <w:autoRedefine/>
+    <w:uiPriority w:val="39"/>
+    <w:unhideWhenUsed/>
+    <w:rsid w:val="00453259"/>
+    <w:pPr>
+      <w:spacing w:after="100"/>
+    </w:pPr>
+  </w:style>
+  <w:style w:type="character" w:styleId="Hyperlink">
+    <w:name w:val="Hyperlink"/>
+    <w:basedOn w:val="DefaultParagraphFont"/>
+    <w:uiPriority w:val="99"/>
+    <w:unhideWhenUsed/>
+    <w:rsid w:val="00453259"/>
+    <w:rPr>
+      <w:color w:val="0563C1" w:themeColor="hyperlink"/>
+      <w:u w:val="single"/>
+    </w:rPr>
+  </w:style>
+  <w:style w:type="paragraph" w:styleId="Header">
+    <w:name w:val="header"/>
+    <w:basedOn w:val="Normal"/>
+    <w:link w:val="HeaderChar"/>
+    <w:uiPriority w:val="99"/>
+    <w:unhideWhenUsed/>
+    <w:rsid w:val="00453259"/>
+    <w:pPr>
+      <w:tabs>
+        <w:tab w:val="center" w:pos="4680"/>
+        <w:tab w:val="right" w:pos="9360"/>
+      </w:tabs>
+      <w:spacing w:after="0" w:line="240" w:lineRule="auto"/>
+    </w:pPr>
+  </w:style>
+  <w:style w:type="character" w:customStyle="1" w:styleId="HeaderChar">
+    <w:name w:val="Header Char"/>
+    <w:basedOn w:val="DefaultParagraphFont"/>
+    <w:link w:val="Header"/>
+    <w:uiPriority w:val="99"/>
+    <w:rsid w:val="00453259"/>
+  </w:style>
+  <w:style w:type="paragraph" w:styleId="Footer">
+    <w:name w:val="footer"/>
+    <w:basedOn w:val="Normal"/>
+    <w:link w:val="FooterChar"/>
+    <w:uiPriority w:val="99"/>
+    <w:unhideWhenUsed/>
+    <w:rsid w:val="00453259"/>
+    <w:pPr>
+      <w:tabs>
+        <w:tab w:val="center" w:pos="4680"/>
+        <w:tab w:val="right" w:pos="9360"/>
+      </w:tabs>
+      <w:spacing w:after="0" w:line="240" w:lineRule="auto"/>
+    </w:pPr>
+  </w:style>
+  <w:style w:type="character" w:customStyle="1" w:styleId="FooterChar">
+    <w:name w:val="Footer Char"/>
+    <w:basedOn w:val="DefaultParagraphFont"/>
+    <w:link w:val="Footer"/>
+    <w:uiPriority w:val="99"/>
+    <w:rsid w:val="00453259"/>
+  </w:style>
+  <w:style w:type="character" w:customStyle="1" w:styleId="Heading2Char">
+    <w:name w:val="Heading 2 Char"/>
+    <w:basedOn w:val="DefaultParagraphFont"/>
+    <w:link w:val="Heading2"/>
+    <w:uiPriority w:val="9"/>
+    <w:rsid w:val="0052000E"/>
+    <w:rPr>
+      <w:rFonts w:asciiTheme="majorHAnsi" w:eastAsiaTheme="majorEastAsia" w:hAnsiTheme="majorHAnsi" w:cstheme="majorBidi"/>
+      <w:color w:val="2E74B5" w:themeColor="accent1" w:themeShade="BF"/>
+      <w:sz w:val="26"/>
+      <w:szCs w:val="26"/>
+    </w:rPr>
+  </w:style>
+  <w:style w:type="character" w:customStyle="1" w:styleId="Heading3Char">
+    <w:name w:val="Heading 3 Char"/>
+    <w:basedOn w:val="DefaultParagraphFont"/>
+    <w:link w:val="Heading3"/>
+    <w:uiPriority w:val="9"/>
+    <w:rsid w:val="00B05F55"/>
+    <w:rPr>
+      <w:rFonts w:asciiTheme="majorHAnsi" w:eastAsiaTheme="majorEastAsia" w:hAnsiTheme="majorHAnsi" w:cstheme="majorBidi"/>
+      <w:color w:val="1F4D78" w:themeColor="accent1" w:themeShade="7F"/>
+      <w:sz w:val="24"/>
+      <w:szCs w:val="24"/>
+    </w:rPr>
+  </w:style>
+  <w:style w:type="paragraph" w:styleId="TOC2">
+    <w:name w:val="toc 2"/>
+    <w:basedOn w:val="Normal"/>
+    <w:next w:val="Normal"/>
+    <w:autoRedefine/>
+    <w:uiPriority w:val="39"/>
+    <w:unhideWhenUsed/>
+    <w:rsid w:val="006A59F2"/>
+    <w:pPr>
+      <w:spacing w:after="100"/>
+      <w:ind w:left="220"/>
+    </w:pPr>
+  </w:style>
+  <w:style w:type="paragraph" w:styleId="TOC3">
+    <w:name w:val="toc 3"/>
+    <w:basedOn w:val="Normal"/>
+    <w:next w:val="Normal"/>
+    <w:autoRedefine/>
+    <w:uiPriority w:val="39"/>
+    <w:unhideWhenUsed/>
+    <w:rsid w:val="006A59F2"/>
+    <w:pPr>
+      <w:spacing w:after="100"/>
+      <w:ind w:left="440"/>
+    </w:pPr>
+  </w:style>
 </w:styles>
+</file>
+
+<file path=word/glossary/document.xml><?xml version="1.0" encoding="utf-8"?>
+<w:glossaryDocument xmlns:wpc="http://schemas.microsoft.com/office/word/2010/wordprocessingCanvas" xmlns:mc="http://schemas.openxmlformats.org/markup-compatibility/2006" xmlns:o="urn:schemas-microsoft-com:office:office" xmlns:r="http://schemas.openxmlformats.org/officeDocument/2006/relationships" xmlns:m="http://schemas.openxmlformats.org/officeDocument/2006/math" xmlns:v="urn:schemas-microsoft-com:vml" xmlns:wp14="http://schemas.microsoft.com/office/word/2010/wordprocessingDrawing" xmlns:wp="http://schemas.openxmlformats.org/drawingml/2006/wordprocessingDrawing" xmlns:w10="urn:schemas-microsoft-com:office:word" xmlns:w="http://schemas.openxmlformats.org/wordprocessingml/2006/main" xmlns:w14="http://schemas.microsoft.com/office/word/2010/wordml" xmlns:w15="http://schemas.microsoft.com/office/word/2012/wordml" xmlns:wpg="http://schemas.microsoft.com/office/word/2010/wordprocessingGroup" xmlns:wpi="http://schemas.microsoft.com/office/word/2010/wordprocessingInk" xmlns:wne="http://schemas.microsoft.com/office/word/2006/wordml" xmlns:wps="http://schemas.microsoft.com/office/word/2010/wordprocessingShape" mc:Ignorable="w14 w15 wp14">
+  <w:docParts>
+    <w:docPart>
+      <w:docPartPr>
+        <w:name w:val="6EE7848DCA4745109D5F3A2ACB78BC47"/>
+        <w:category>
+          <w:name w:val="General"/>
+          <w:gallery w:val="placeholder"/>
+        </w:category>
+        <w:types>
+          <w:type w:val="bbPlcHdr"/>
+        </w:types>
+        <w:behaviors>
+          <w:behavior w:val="content"/>
+        </w:behaviors>
+        <w:guid w:val="{7D378E54-C24F-4420-8925-D93507CC1666}"/>
+      </w:docPartPr>
+      <w:docPartBody>
+        <w:p>
+          <w:pPr>
+            <w:pStyle w:val="6EE7848DCA4745109D5F3A2ACB78BC47"/>
+          </w:pPr>
+          <w:r>
+            <w:rPr>
+              <w:rFonts w:asciiTheme="majorHAnsi" w:eastAsiaTheme="majorEastAsia" w:hAnsiTheme="majorHAnsi" w:cstheme="majorBidi"/>
+              <w:caps/>
+              <w:color w:val="5B9BD5" w:themeColor="accent1"/>
+              <w:sz w:val="80"/>
+              <w:szCs w:val="80"/>
+            </w:rPr>
+            <w:t>[Document title]</w:t>
+          </w:r>
+        </w:p>
+      </w:docPartBody>
+    </w:docPart>
+    <w:docPart>
+      <w:docPartPr>
+        <w:name w:val="7111C6EAA0B347EF89D1E2EC492C81EC"/>
+        <w:category>
+          <w:name w:val="General"/>
+          <w:gallery w:val="placeholder"/>
+        </w:category>
+        <w:types>
+          <w:type w:val="bbPlcHdr"/>
+        </w:types>
+        <w:behaviors>
+          <w:behavior w:val="content"/>
+        </w:behaviors>
+        <w:guid w:val="{EA154CA1-816D-4E68-917C-71CBF7B42EA4}"/>
+      </w:docPartPr>
+      <w:docPartBody>
+        <w:p>
+          <w:pPr>
+            <w:pStyle w:val="7111C6EAA0B347EF89D1E2EC492C81EC"/>
+          </w:pPr>
+          <w:r>
+            <w:rPr>
+              <w:color w:val="5B9BD5" w:themeColor="accent1"/>
+              <w:sz w:val="28"/>
+              <w:szCs w:val="28"/>
+            </w:rPr>
+            <w:t>[Document subtitle]</w:t>
+          </w:r>
+        </w:p>
+      </w:docPartBody>
+    </w:docPart>
+  </w:docParts>
+</w:glossaryDocument>
+</file>
+
+<file path=word/glossary/fontTable.xml><?xml version="1.0" encoding="utf-8"?>
+<w:fonts xmlns:mc="http://schemas.openxmlformats.org/markup-compatibility/2006" xmlns:r="http://schemas.openxmlformats.org/officeDocument/2006/relationships" xmlns:w="http://schemas.openxmlformats.org/wordprocessingml/2006/main" xmlns:w14="http://schemas.microsoft.com/office/word/2010/wordml" xmlns:w15="http://schemas.microsoft.com/office/word/2012/wordml" mc:Ignorable="w14 w15">
+  <w:font w:name="Calibri">
+    <w:panose1 w:val="020F0502020204030204"/>
+    <w:charset w:val="00"/>
+    <w:family w:val="swiss"/>
+    <w:pitch w:val="variable"/>
+    <w:sig w:usb0="E00002FF" w:usb1="4000ACFF" w:usb2="00000001" w:usb3="00000000" w:csb0="0000019F" w:csb1="00000000"/>
+  </w:font>
+  <w:font w:name="Times New Roman">
+    <w:panose1 w:val="02020603050405020304"/>
+    <w:charset w:val="00"/>
+    <w:family w:val="roman"/>
+    <w:pitch w:val="variable"/>
+    <w:sig w:usb0="E0002AFF" w:usb1="C0007841" w:usb2="00000009" w:usb3="00000000" w:csb0="000001FF" w:csb1="00000000"/>
+  </w:font>
+  <w:font w:name="Calibri Light">
+    <w:panose1 w:val="020F0302020204030204"/>
+    <w:charset w:val="00"/>
+    <w:family w:val="swiss"/>
+    <w:pitch w:val="variable"/>
+    <w:sig w:usb0="A00002EF" w:usb1="4000207B" w:usb2="00000000" w:usb3="00000000" w:csb0="0000019F" w:csb1="00000000"/>
+  </w:font>
+</w:fonts>
+</file>
+
+<file path=word/glossary/settings.xml><?xml version="1.0" encoding="utf-8"?>
+<w:settings xmlns:mc="http://schemas.openxmlformats.org/markup-compatibility/2006" xmlns:o="urn:schemas-microsoft-com:office:office" xmlns:r="http://schemas.openxmlformats.org/officeDocument/2006/relationships" xmlns:m="http://schemas.openxmlformats.org/officeDocument/2006/math" xmlns:v="urn:schemas-microsoft-com:vml" xmlns:w10="urn:schemas-microsoft-com:office:word" xmlns:w="http://schemas.openxmlformats.org/wordprocessingml/2006/main" xmlns:w14="http://schemas.microsoft.com/office/word/2010/wordml" xmlns:w15="http://schemas.microsoft.com/office/word/2012/wordml" xmlns:sl="http://schemas.openxmlformats.org/schemaLibrary/2006/main" mc:Ignorable="w14 w15">
+  <w:view w:val="normal"/>
+  <w:defaultTabStop w:val="720"/>
+  <w:characterSpacingControl w:val="doNotCompress"/>
+  <w:compat>
+    <w:useFELayout/>
+    <w:compatSetting w:name="compatibilityMode" w:uri="http://schemas.microsoft.com/office/word" w:val="15"/>
+    <w:compatSetting w:name="overrideTableStyleFontSizeAndJustification" w:uri="http://schemas.microsoft.com/office/word" w:val="1"/>
+    <w:compatSetting w:name="enableOpenTypeFeatures" w:uri="http://schemas.microsoft.com/office/word" w:val="1"/>
+    <w:compatSetting w:name="doNotFlipMirrorIndents" w:uri="http://schemas.microsoft.com/office/word" w:val="1"/>
+    <w:compatSetting w:name="differentiateMultirowTableHeaders" w:uri="http://schemas.microsoft.com/office/word" w:val="1"/>
+  </w:compat>
+  <w:rsids>
+    <w:rsidRoot w:val="00627E3F"/>
+    <w:rsid w:val="00627E3F"/>
+  </w:rsids>
+  <m:mathPr>
+    <m:mathFont m:val="Cambria Math"/>
+    <m:brkBin m:val="before"/>
+    <m:brkBinSub m:val="--"/>
+    <m:smallFrac m:val="0"/>
+    <m:dispDef/>
+    <m:lMargin m:val="0"/>
+    <m:rMargin m:val="0"/>
+    <m:defJc m:val="centerGroup"/>
+    <m:wrapIndent m:val="1440"/>
+    <m:intLim m:val="subSup"/>
+    <m:naryLim m:val="undOvr"/>
+  </m:mathPr>
+  <w:themeFontLang w:val="en-US"/>
+  <w:clrSchemeMapping w:bg1="light1" w:t1="dark1" w:bg2="light2" w:t2="dark2" w:accent1="accent1" w:accent2="accent2" w:accent3="accent3" w:accent4="accent4" w:accent5="accent5" w:accent6="accent6" w:hyperlink="hyperlink" w:followedHyperlink="followedHyperlink"/>
+  <w:decimalSymbol w:val="."/>
+  <w:listSeparator w:val=","/>
+  <w15:chartTrackingRefBased/>
+</w:settings>
+</file>
+
+<file path=word/glossary/styles.xml><?xml version="1.0" encoding="utf-8"?>
+<w:styles xmlns:mc="http://schemas.openxmlformats.org/markup-compatibility/2006" xmlns:r="http://schemas.openxmlformats.org/officeDocument/2006/relationships" xmlns:w="http://schemas.openxmlformats.org/wordprocessingml/2006/main" xmlns:w14="http://schemas.microsoft.com/office/word/2010/wordml" xmlns:w15="http://schemas.microsoft.com/office/word/2012/wordml" mc:Ignorable="w14 w15">
+  <w:docDefaults>
+    <w:rPrDefault>
+      <w:rPr>
+        <w:rFonts w:asciiTheme="minorHAnsi" w:eastAsiaTheme="minorEastAsia" w:hAnsiTheme="minorHAnsi" w:cstheme="minorBidi"/>
+        <w:sz w:val="22"/>
+        <w:szCs w:val="22"/>
+        <w:lang w:val="en-US" w:eastAsia="en-US" w:bidi="ar-SA"/>
+      </w:rPr>
+    </w:rPrDefault>
+    <w:pPrDefault>
+      <w:pPr>
+        <w:spacing w:after="160" w:line="259" w:lineRule="auto"/>
+      </w:pPr>
+    </w:pPrDefault>
+  </w:docDefaults>
+  <w:latentStyles w:defLockedState="0" w:defUIPriority="99" w:defSemiHidden="0" w:defUnhideWhenUsed="0" w:defQFormat="0" w:count="371">
+    <w:lsdException w:name="Normal" w:uiPriority="0" w:qFormat="1"/>
+    <w:lsdException w:name="heading 1" w:uiPriority="9" w:qFormat="1"/>
+    <w:lsdException w:name="heading 2" w:semiHidden="1" w:uiPriority="9" w:unhideWhenUsed="1" w:qFormat="1"/>
+    <w:lsdException w:name="heading 3" w:semiHidden="1" w:uiPriority="9" w:unhideWhenUsed="1" w:qFormat="1"/>
+    <w:lsdException w:name="heading 4" w:semiHidden="1" w:uiPriority="9" w:unhideWhenUsed="1" w:qFormat="1"/>
+    <w:lsdException w:name="heading 5" w:semiHidden="1" w:uiPriority="9" w:unhideWhenUsed="1" w:qFormat="1"/>
+    <w:lsdException w:name="heading 6" w:semiHidden="1" w:uiPriority="9" w:unhideWhenUsed="1" w:qFormat="1"/>
+    <w:lsdException w:name="heading 7" w:semiHidden="1" w:uiPriority="9" w:unhideWhenUsed="1" w:qFormat="1"/>
+    <w:lsdException w:name="heading 8" w:semiHidden="1" w:uiPriority="9" w:unhideWhenUsed="1" w:qFormat="1"/>
+    <w:lsdException w:name="heading 9" w:semiHidden="1" w:uiPriority="9" w:unhideWhenUsed="1" w:qFormat="1"/>
+    <w:lsdException w:name="index 1" w:semiHidden="1" w:unhideWhenUsed="1"/>
+    <w:lsdException w:name="index 2" w:semiHidden="1" w:unhideWhenUsed="1"/>
+    <w:lsdException w:name="index 3" w:semiHidden="1" w:unhideWhenUsed="1"/>
+    <w:lsdException w:name="index 4" w:semiHidden="1" w:unhideWhenUsed="1"/>
+    <w:lsdException w:name="index 5" w:semiHidden="1" w:unhideWhenUsed="1"/>
+    <w:lsdException w:name="index 6" w:semiHidden="1" w:unhideWhenUsed="1"/>
+    <w:lsdException w:name="index 7" w:semiHidden="1" w:unhideWhenUsed="1"/>
+    <w:lsdException w:name="index 8" w:semiHidden="1" w:unhideWhenUsed="1"/>
+    <w:lsdException w:name="index 9" w:semiHidden="1" w:unhideWhenUsed="1"/>
+    <w:lsdException w:name="toc 1" w:semiHidden="1" w:uiPriority="39" w:unhideWhenUsed="1"/>
+    <w:lsdException w:name="toc 2" w:semiHidden="1" w:uiPriority="39" w:unhideWhenUsed="1"/>
+    <w:lsdException w:name="toc 3" w:semiHidden="1" w:uiPriority="39" w:unhideWhenUsed="1"/>
+    <w:lsdException w:name="toc 4" w:semiHidden="1" w:uiPriority="39" w:unhideWhenUsed="1"/>
+    <w:lsdException w:name="toc 5" w:semiHidden="1" w:uiPriority="39" w:unhideWhenUsed="1"/>
+    <w:lsdException w:name="toc 6" w:semiHidden="1" w:uiPriority="39" w:unhideWhenUsed="1"/>
+    <w:lsdException w:name="toc 7" w:semiHidden="1" w:uiPriority="39" w:unhideWhenUsed="1"/>
+    <w:lsdException w:name="toc 8" w:semiHidden="1" w:uiPriority="39" w:unhideWhenUsed="1"/>
+    <w:lsdException w:name="toc 9" w:semiHidden="1" w:uiPriority="39" w:unhideWhenUsed="1"/>
+    <w:lsdException w:name="Normal Indent" w:semiHidden="1" w:unhideWhenUsed="1"/>
+    <w:lsdException w:name="footnote text" w:semiHidden="1" w:unhideWhenUsed="1"/>
+    <w:lsdException w:name="annotation text" w:semiHidden="1" w:unhideWhenUsed="1"/>
+    <w:lsdException w:name="header" w:semiHidden="1" w:unhideWhenUsed="1"/>
+    <w:lsdException w:name="footer" w:semiHidden="1" w:unhideWhenUsed="1"/>
+    <w:lsdException w:name="index heading" w:semiHidden="1" w:unhideWhenUsed="1"/>
+    <w:lsdException w:name="caption" w:semiHidden="1" w:uiPriority="35" w:unhideWhenUsed="1" w:qFormat="1"/>
+    <w:lsdException w:name="table of figures" w:semiHidden="1" w:unhideWhenUsed="1"/>
+    <w:lsdException w:name="envelope address" w:semiHidden="1" w:unhideWhenUsed="1"/>
+    <w:lsdException w:name="envelope return" w:semiHidden="1" w:unhideWhenUsed="1"/>
+    <w:lsdException w:name="footnote reference" w:semiHidden="1" w:unhideWhenUsed="1"/>
+    <w:lsdException w:name="annotation reference" w:semiHidden="1" w:unhideWhenUsed="1"/>
+    <w:lsdException w:name="line number" w:semiHidden="1" w:unhideWhenUsed="1"/>
+    <w:lsdException w:name="page number" w:semiHidden="1" w:unhideWhenUsed="1"/>
+    <w:lsdException w:name="endnote reference" w:semiHidden="1" w:unhideWhenUsed="1"/>
+    <w:lsdException w:name="endnote text" w:semiHidden="1" w:unhideWhenUsed="1"/>
+    <w:lsdException w:name="table of authorities" w:semiHidden="1" w:unhideWhenUsed="1"/>
+    <w:lsdException w:name="macro" w:semiHidden="1" w:unhideWhenUsed="1"/>
+    <w:lsdException w:name="toa heading" w:semiHidden="1" w:unhideWhenUsed="1"/>
+    <w:lsdException w:name="List" w:semiHidden="1" w:unhideWhenUsed="1"/>
+    <w:lsdException w:name="List Bullet" w:semiHidden="1" w:unhideWhenUsed="1"/>
+    <w:lsdException w:name="List Number" w:semiHidden="1" w:unhideWhenUsed="1"/>
+    <w:lsdException w:name="List 2" w:semiHidden="1" w:unhideWhenUsed="1"/>
+    <w:lsdException w:name="List 3" w:semiHidden="1" w:unhideWhenUsed="1"/>
+    <w:lsdException w:name="List 4" w:semiHidden="1" w:unhideWhenUsed="1"/>
+    <w:lsdException w:name="List 5" w:semiHidden="1" w:unhideWhenUsed="1"/>
+    <w:lsdException w:name="List Bullet 2" w:semiHidden="1" w:unhideWhenUsed="1"/>
+    <w:lsdException w:name="List Bullet 3" w:semiHidden="1" w:unhideWhenUsed="1"/>
+    <w:lsdException w:name="List Bullet 4" w:semiHidden="1" w:unhideWhenUsed="1"/>
+    <w:lsdException w:name="List Bullet 5" w:semiHidden="1" w:unhideWhenUsed="1"/>
+    <w:lsdException w:name="List Number 2" w:semiHidden="1" w:unhideWhenUsed="1"/>
+    <w:lsdException w:name="List Number 3" w:semiHidden="1" w:unhideWhenUsed="1"/>
+    <w:lsdException w:name="List Number 4" w:semiHidden="1" w:unhideWhenUsed="1"/>
+    <w:lsdException w:name="List Number 5" w:semiHidden="1" w:unhideWhenUsed="1"/>
+    <w:lsdException w:name="Title" w:uiPriority="10" w:qFormat="1"/>
+    <w:lsdException w:name="Closing" w:semiHidden="1" w:unhideWhenUsed="1"/>
+    <w:lsdException w:name="Signature" w:semiHidden="1" w:unhideWhenUsed="1"/>
+    <w:lsdException w:name="Default Paragraph Font" w:semiHidden="1" w:uiPriority="1" w:unhideWhenUsed="1"/>
+    <w:lsdException w:name="Body Text" w:semiHidden="1" w:unhideWhenUsed="1"/>
+    <w:lsdException w:name="Body Text Indent" w:semiHidden="1" w:unhideWhenUsed="1"/>
+    <w:lsdException w:name="List Continue" w:semiHidden="1" w:unhideWhenUsed="1"/>
+    <w:lsdException w:name="List Continue 2" w:semiHidden="1" w:unhideWhenUsed="1"/>
+    <w:lsdException w:name="List Continue 3" w:semiHidden="1" w:unhideWhenUsed="1"/>
+    <w:lsdException w:name="List Continue 4" w:semiHidden="1" w:unhideWhenUsed="1"/>
+    <w:lsdException w:name="List Continue 5" w:semiHidden="1" w:unhideWhenUsed="1"/>
+    <w:lsdException w:name="Message Header" w:semiHidden="1" w:unhideWhenUsed="1"/>
+    <w:lsdException w:name="Subtitle" w:uiPriority="11" w:qFormat="1"/>
+    <w:lsdException w:name="Salutation" w:semiHidden="1" w:unhideWhenUsed="1"/>
+    <w:lsdException w:name="Date" w:semiHidden="1" w:unhideWhenUsed="1"/>
+    <w:lsdException w:name="Body Text First Indent" w:semiHidden="1" w:unhideWhenUsed="1"/>
+    <w:lsdException w:name="Body Text First Indent 2" w:semiHidden="1" w:unhideWhenUsed="1"/>
+    <w:lsdException w:name="Note Heading" w:semiHidden="1" w:unhideWhenUsed="1"/>
+    <w:lsdException w:name="Body Text 2" w:semiHidden="1" w:unhideWhenUsed="1"/>
+    <w:lsdException w:name="Body Text 3" w:semiHidden="1" w:unhideWhenUsed="1"/>
+    <w:lsdException w:name="Body Text Indent 2" w:semiHidden="1" w:unhideWhenUsed="1"/>
+    <w:lsdException w:name="Body Text Indent 3" w:semiHidden="1" w:unhideWhenUsed="1"/>
+    <w:lsdException w:name="Block Text" w:semiHidden="1" w:unhideWhenUsed="1"/>
+    <w:lsdException w:name="Hyperlink" w:semiHidden="1" w:unhideWhenUsed="1"/>
+    <w:lsdException w:name="FollowedHyperlink" w:semiHidden="1" w:unhideWhenUsed="1"/>
+    <w:lsdException w:name="Strong" w:uiPriority="22" w:qFormat="1"/>
+    <w:lsdException w:name="Emphasis" w:uiPriority="20" w:qFormat="1"/>
+    <w:lsdException w:name="Document Map" w:semiHidden="1" w:unhideWhenUsed="1"/>
+    <w:lsdException w:name="Plain Text" w:semiHidden="1" w:unhideWhenUsed="1"/>
+    <w:lsdException w:name="E-mail Signature" w:semiHidden="1" w:unhideWhenUsed="1"/>
+    <w:lsdException w:name="HTML Top of Form" w:semiHidden="1" w:unhideWhenUsed="1"/>
+    <w:lsdException w:name="HTML Bottom of Form" w:semiHidden="1" w:unhideWhenUsed="1"/>
+    <w:lsdException w:name="Normal (Web)" w:semiHidden="1" w:unhideWhenUsed="1"/>
+    <w:lsdException w:name="HTML Acronym" w:semiHidden="1" w:unhideWhenUsed="1"/>
+    <w:lsdException w:name="HTML Address" w:semiHidden="1" w:unhideWhenUsed="1"/>
+    <w:lsdException w:name="HTML Cite" w:semiHidden="1" w:unhideWhenUsed="1"/>
+    <w:lsdException w:name="HTML Code" w:semiHidden="1" w:unhideWhenUsed="1"/>
+    <w:lsdException w:name="HTML Definition" w:semiHidden="1" w:unhideWhenUsed="1"/>
+    <w:lsdException w:name="HTML Keyboard" w:semiHidden="1" w:unhideWhenUsed="1"/>
+    <w:lsdException w:name="HTML Preformatted" w:semiHidden="1" w:unhideWhenUsed="1"/>
+    <w:lsdException w:name="HTML Sample" w:semiHidden="1" w:unhideWhenUsed="1"/>
+    <w:lsdException w:name="HTML Typewriter" w:semiHidden="1" w:unhideWhenUsed="1"/>
+    <w:lsdException w:name="HTML Variable" w:semiHidden="1" w:unhideWhenUsed="1"/>
+    <w:lsdException w:name="Normal Table" w:semiHidden="1" w:unhideWhenUsed="1"/>
+    <w:lsdException w:name="annotation subject" w:semiHidden="1" w:unhideWhenUsed="1"/>
+    <w:lsdException w:name="No List" w:semiHidden="1" w:unhideWhenUsed="1"/>
+    <w:lsdException w:name="Outline List 1" w:semiHidden="1" w:unhideWhenUsed="1"/>
+    <w:lsdException w:name="Outline List 2" w:semiHidden="1" w:unhideWhenUsed="1"/>
+    <w:lsdException w:name="Outline List 3" w:semiHidden="1" w:unhideWhenUsed="1"/>
+    <w:lsdException w:name="Table Simple 1" w:semiHidden="1" w:unhideWhenUsed="1"/>
+    <w:lsdException w:name="Table Simple 2" w:semiHidden="1" w:unhideWhenUsed="1"/>
+    <w:lsdException w:name="Table Simple 3" w:semiHidden="1" w:unhideWhenUsed="1"/>
+    <w:lsdException w:name="Table Classic 1" w:semiHidden="1" w:unhideWhenUsed="1"/>
+    <w:lsdException w:name="Table Classic 2" w:semiHidden="1" w:unhideWhenUsed="1"/>
+    <w:lsdException w:name="Table Classic 3" w:semiHidden="1" w:unhideWhenUsed="1"/>
+    <w:lsdException w:name="Table Classic 4" w:semiHidden="1" w:unhideWhenUsed="1"/>
+    <w:lsdException w:name="Table Colorful 1" w:semiHidden="1" w:unhideWhenUsed="1"/>
+    <w:lsdException w:name="Table Colorful 2" w:semiHidden="1" w:unhideWhenUsed="1"/>
+    <w:lsdException w:name="Table Colorful 3" w:semiHidden="1" w:unhideWhenUsed="1"/>
+    <w:lsdException w:name="Table Columns 1" w:semiHidden="1" w:unhideWhenUsed="1"/>
+    <w:lsdException w:name="Table Columns 2" w:semiHidden="1" w:unhideWhenUsed="1"/>
+    <w:lsdException w:name="Table Columns 3" w:semiHidden="1" w:unhideWhenUsed="1"/>
+    <w:lsdException w:name="Table Columns 4" w:semiHidden="1" w:unhideWhenUsed="1"/>
+    <w:lsdException w:name="Table Columns 5" w:semiHidden="1" w:unhideWhenUsed="1"/>
+    <w:lsdException w:name="Table Grid 1" w:semiHidden="1" w:unhideWhenUsed="1"/>
+    <w:lsdException w:name="Table Grid 2" w:semiHidden="1" w:unhideWhenUsed="1"/>
+    <w:lsdException w:name="Table Grid 3" w:semiHidden="1" w:unhideWhenUsed="1"/>
+    <w:lsdException w:name="Table Grid 4" w:semiHidden="1" w:unhideWhenUsed="1"/>
+    <w:lsdException w:name="Table Grid 5" w:semiHidden="1" w:unhideWhenUsed="1"/>
+    <w:lsdException w:name="Table Grid 6" w:semiHidden="1" w:unhideWhenUsed="1"/>
+    <w:lsdException w:name="Table Grid 7" w:semiHidden="1" w:unhideWhenUsed="1"/>
+    <w:lsdException w:name="Table Grid 8" w:semiHidden="1" w:unhideWhenUsed="1"/>
+    <w:lsdException w:name="Table List 1" w:semiHidden="1" w:unhideWhenUsed="1"/>
+    <w:lsdException w:name="Table List 2" w:semiHidden="1" w:unhideWhenUsed="1"/>
+    <w:lsdException w:name="Table List 3" w:semiHidden="1" w:unhideWhenUsed="1"/>
+    <w:lsdException w:name="Table List 4" w:semiHidden="1" w:unhideWhenUsed="1"/>
+    <w:lsdException w:name="Table List 5" w:semiHidden="1" w:unhideWhenUsed="1"/>
+    <w:lsdException w:name="Table List 6" w:semiHidden="1" w:unhideWhenUsed="1"/>
+    <w:lsdException w:name="Table List 7" w:semiHidden="1" w:unhideWhenUsed="1"/>
+    <w:lsdException w:name="Table List 8" w:semiHidden="1" w:unhideWhenUsed="1"/>
+    <w:lsdException w:name="Table 3D effects 1" w:semiHidden="1" w:unhideWhenUsed="1"/>
+    <w:lsdException w:name="Table 3D effects 2" w:semiHidden="1" w:unhideWhenUsed="1"/>
+    <w:lsdException w:name="Table 3D effects 3" w:semiHidden="1" w:unhideWhenUsed="1"/>
+    <w:lsdException w:name="Table Contemporary" w:semiHidden="1" w:unhideWhenUsed="1"/>
+    <w:lsdException w:name="Table Elegant" w:semiHidden="1" w:unhideWhenUsed="1"/>
+    <w:lsdException w:name="Table Professional" w:semiHidden="1" w:unhideWhenUsed="1"/>
+    <w:lsdException w:name="Table Subtle 1" w:semiHidden="1" w:unhideWhenUsed="1"/>
+    <w:lsdException w:name="Table Subtle 2" w:semiHidden="1" w:unhideWhenUsed="1"/>
+    <w:lsdException w:name="Table Web 1" w:semiHidden="1" w:unhideWhenUsed="1"/>
+    <w:lsdException w:name="Table Web 2" w:semiHidden="1" w:unhideWhenUsed="1"/>
+    <w:lsdException w:name="Table Web 3" w:semiHidden="1" w:unhideWhenUsed="1"/>
+    <w:lsdException w:name="Balloon Text" w:semiHidden="1" w:unhideWhenUsed="1"/>
+    <w:lsdException w:name="Table Grid" w:uiPriority="39"/>
+    <w:lsdException w:name="Table Theme" w:semiHidden="1" w:unhideWhenUsed="1"/>
+    <w:lsdException w:name="Placeholder Text" w:semiHidden="1"/>
+    <w:lsdException w:name="No Spacing" w:uiPriority="1" w:qFormat="1"/>
+    <w:lsdException w:name="Light Shading" w:uiPriority="60"/>
+    <w:lsdException w:name="Light List" w:uiPriority="61"/>
+    <w:lsdException w:name="Light Grid" w:uiPriority="62"/>
+    <w:lsdException w:name="Medium Shading 1" w:uiPriority="63"/>
+    <w:lsdException w:name="Medium Shading 2" w:uiPriority="64"/>
+    <w:lsdException w:name="Medium List 1" w:uiPriority="65"/>
+    <w:lsdException w:name="Medium List 2" w:uiPriority="66"/>
+    <w:lsdException w:name="Medium Grid 1" w:uiPriority="67"/>
+    <w:lsdException w:name="Medium Grid 2" w:uiPriority="68"/>
+    <w:lsdException w:name="Medium Grid 3" w:uiPriority="69"/>
+    <w:lsdException w:name="Dark List" w:uiPriority="70"/>
+    <w:lsdException w:name="Colorful Shading" w:uiPriority="71"/>
+    <w:lsdException w:name="Colorful List" w:uiPriority="72"/>
+    <w:lsdException w:name="Colorful Grid" w:uiPriority="73"/>
+    <w:lsdException w:name="Light Shading Accent 1" w:uiPriority="60"/>
+    <w:lsdException w:name="Light List Accent 1" w:uiPriority="61"/>
+    <w:lsdException w:name="Light Grid Accent 1" w:uiPriority="62"/>
+    <w:lsdException w:name="Medium Shading 1 Accent 1" w:uiPriority="63"/>
+    <w:lsdException w:name="Medium Shading 2 Accent 1" w:uiPriority="64"/>
+    <w:lsdException w:name="Medium List 1 Accent 1" w:uiPriority="65"/>
+    <w:lsdException w:name="Revision" w:semiHidden="1"/>
+    <w:lsdException w:name="List Paragraph" w:uiPriority="34" w:qFormat="1"/>
+    <w:lsdException w:name="Quote" w:uiPriority="29" w:qFormat="1"/>
+    <w:lsdException w:name="Intense Quote" w:uiPriority="30" w:qFormat="1"/>
+    <w:lsdException w:name="Medium List 2 Accent 1" w:uiPriority="66"/>
+    <w:lsdException w:name="Medium Grid 1 Accent 1" w:uiPriority="67"/>
+    <w:lsdException w:name="Medium Grid 2 Accent 1" w:uiPriority="68"/>
+    <w:lsdException w:name="Medium Grid 3 Accent 1" w:uiPriority="69"/>
+    <w:lsdException w:name="Dark List Accent 1" w:uiPriority="70"/>
+    <w:lsdException w:name="Colorful Shading Accent 1" w:uiPriority="71"/>
+    <w:lsdException w:name="Colorful List Accent 1" w:uiPriority="72"/>
+    <w:lsdException w:name="Colorful Grid Accent 1" w:uiPriority="73"/>
+    <w:lsdException w:name="Light Shading Accent 2" w:uiPriority="60"/>
+    <w:lsdException w:name="Light List Accent 2" w:uiPriority="61"/>
+    <w:lsdException w:name="Light Grid Accent 2" w:uiPriority="62"/>
+    <w:lsdException w:name="Medium Shading 1 Accent 2" w:uiPriority="63"/>
+    <w:lsdException w:name="Medium Shading 2 Accent 2" w:uiPriority="64"/>
+    <w:lsdException w:name="Medium List 1 Accent 2" w:uiPriority="65"/>
+    <w:lsdException w:name="Medium List 2 Accent 2" w:uiPriority="66"/>
+    <w:lsdException w:name="Medium Grid 1 Accent 2" w:uiPriority="67"/>
+    <w:lsdException w:name="Medium Grid 2 Accent 2" w:uiPriority="68"/>
+    <w:lsdException w:name="Medium Grid 3 Accent 2" w:uiPriority="69"/>
+    <w:lsdException w:name="Dark List Accent 2" w:uiPriority="70"/>
+    <w:lsdException w:name="Colorful Shading Accent 2" w:uiPriority="71"/>
+    <w:lsdException w:name="Colorful List Accent 2" w:uiPriority="72"/>
+    <w:lsdException w:name="Colorful Grid Accent 2" w:uiPriority="73"/>
+    <w:lsdException w:name="Light Shading Accent 3" w:uiPriority="60"/>
+    <w:lsdException w:name="Light List Accent 3" w:uiPriority="61"/>
+    <w:lsdException w:name="Light Grid Accent 3" w:uiPriority="62"/>
+    <w:lsdException w:name="Medium Shading 1 Accent 3" w:uiPriority="63"/>
+    <w:lsdException w:name="Medium Shading 2 Accent 3" w:uiPriority="64"/>
+    <w:lsdException w:name="Medium List 1 Accent 3" w:uiPriority="65"/>
+    <w:lsdException w:name="Medium List 2 Accent 3" w:uiPriority="66"/>
+    <w:lsdException w:name="Medium Grid 1 Accent 3" w:uiPriority="67"/>
+    <w:lsdException w:name="Medium Grid 2 Accent 3" w:uiPriority="68"/>
+    <w:lsdException w:name="Medium Grid 3 Accent 3" w:uiPriority="69"/>
+    <w:lsdException w:name="Dark List Accent 3" w:uiPriority="70"/>
+    <w:lsdException w:name="Colorful Shading Accent 3" w:uiPriority="71"/>
+    <w:lsdException w:name="Colorful List Accent 3" w:uiPriority="72"/>
+    <w:lsdException w:name="Colorful Grid Accent 3" w:uiPriority="73"/>
+    <w:lsdException w:name="Light Shading Accent 4" w:uiPriority="60"/>
+    <w:lsdException w:name="Light List Accent 4" w:uiPriority="61"/>
+    <w:lsdException w:name="Light Grid Accent 4" w:uiPriority="62"/>
+    <w:lsdException w:name="Medium Shading 1 Accent 4" w:uiPriority="63"/>
+    <w:lsdException w:name="Medium Shading 2 Accent 4" w:uiPriority="64"/>
+    <w:lsdException w:name="Medium List 1 Accent 4" w:uiPriority="65"/>
+    <w:lsdException w:name="Medium List 2 Accent 4" w:uiPriority="66"/>
+    <w:lsdException w:name="Medium Grid 1 Accent 4" w:uiPriority="67"/>
+    <w:lsdException w:name="Medium Grid 2 Accent 4" w:uiPriority="68"/>
+    <w:lsdException w:name="Medium Grid 3 Accent 4" w:uiPriority="69"/>
+    <w:lsdException w:name="Dark List Accent 4" w:uiPriority="70"/>
+    <w:lsdException w:name="Colorful Shading Accent 4" w:uiPriority="71"/>
+    <w:lsdException w:name="Colorful List Accent 4" w:uiPriority="72"/>
+    <w:lsdException w:name="Colorful Grid Accent 4" w:uiPriority="73"/>
+    <w:lsdException w:name="Light Shading Accent 5" w:uiPriority="60"/>
+    <w:lsdException w:name="Light List Accent 5" w:uiPriority="61"/>
+    <w:lsdException w:name="Light Grid Accent 5" w:uiPriority="62"/>
+    <w:lsdException w:name="Medium Shading 1 Accent 5" w:uiPriority="63"/>
+    <w:lsdException w:name="Medium Shading 2 Accent 5" w:uiPriority="64"/>
+    <w:lsdException w:name="Medium List 1 Accent 5" w:uiPriority="65"/>
+    <w:lsdException w:name="Medium List 2 Accent 5" w:uiPriority="66"/>
+    <w:lsdException w:name="Medium Grid 1 Accent 5" w:uiPriority="67"/>
+    <w:lsdException w:name="Medium Grid 2 Accent 5" w:uiPriority="68"/>
+    <w:lsdException w:name="Medium Grid 3 Accent 5" w:uiPriority="69"/>
+    <w:lsdException w:name="Dark List Accent 5" w:uiPriority="70"/>
+    <w:lsdException w:name="Colorful Shading Accent 5" w:uiPriority="71"/>
+    <w:lsdException w:name="Colorful List Accent 5" w:uiPriority="72"/>
+    <w:lsdException w:name="Colorful Grid Accent 5" w:uiPriority="73"/>
+    <w:lsdException w:name="Light Shading Accent 6" w:uiPriority="60"/>
+    <w:lsdException w:name="Light List Accent 6" w:uiPriority="61"/>
+    <w:lsdException w:name="Light Grid Accent 6" w:uiPriority="62"/>
+    <w:lsdException w:name="Medium Shading 1 Accent 6" w:uiPriority="63"/>
+    <w:lsdException w:name="Medium Shading 2 Accent 6" w:uiPriority="64"/>
+    <w:lsdException w:name="Medium List 1 Accent 6" w:uiPriority="65"/>
+    <w:lsdException w:name="Medium List 2 Accent 6" w:uiPriority="66"/>
+    <w:lsdException w:name="Medium Grid 1 Accent 6" w:uiPriority="67"/>
+    <w:lsdException w:name="Medium Grid 2 Accent 6" w:uiPriority="68"/>
+    <w:lsdException w:name="Medium Grid 3 Accent 6" w:uiPriority="69"/>
+    <w:lsdException w:name="Dark List Accent 6" w:uiPriority="70"/>
+    <w:lsdException w:name="Colorful Shading Accent 6" w:uiPriority="71"/>
+    <w:lsdException w:name="Colorful List Accent 6" w:uiPriority="72"/>
+    <w:lsdException w:name="Colorful Grid Accent 6" w:uiPriority="73"/>
+    <w:lsdException w:name="Subtle Emphasis" w:uiPriority="19" w:qFormat="1"/>
+    <w:lsdException w:name="Intense Emphasis" w:uiPriority="21" w:qFormat="1"/>
+    <w:lsdException w:name="Subtle Reference" w:uiPriority="31" w:qFormat="1"/>
+    <w:lsdException w:name="Intense Reference" w:uiPriority="32" w:qFormat="1"/>
+    <w:lsdException w:name="Book Title" w:uiPriority="33" w:qFormat="1"/>
+    <w:lsdException w:name="Bibliography" w:semiHidden="1" w:uiPriority="37" w:unhideWhenUsed="1"/>
+    <w:lsdException w:name="TOC Heading" w:semiHidden="1" w:uiPriority="39" w:unhideWhenUsed="1" w:qFormat="1"/>
+    <w:lsdException w:name="Plain Table 1" w:uiPriority="41"/>
+    <w:lsdException w:name="Plain Table 2" w:uiPriority="42"/>
+    <w:lsdException w:name="Plain Table 3" w:uiPriority="43"/>
+    <w:lsdException w:name="Plain Table 4" w:uiPriority="44"/>
+    <w:lsdException w:name="Plain Table 5" w:uiPriority="45"/>
+    <w:lsdException w:name="Grid Table Light" w:uiPriority="40"/>
+    <w:lsdException w:name="Grid Table 1 Light" w:uiPriority="46"/>
+    <w:lsdException w:name="Grid Table 2" w:uiPriority="47"/>
+    <w:lsdException w:name="Grid Table 3" w:uiPriority="48"/>
+    <w:lsdException w:name="Grid Table 4" w:uiPriority="49"/>
+    <w:lsdException w:name="Grid Table 5 Dark" w:uiPriority="50"/>
+    <w:lsdException w:name="Grid Table 6 Colorful" w:uiPriority="51"/>
+    <w:lsdException w:name="Grid Table 7 Colorful" w:uiPriority="52"/>
+    <w:lsdException w:name="Grid Table 1 Light Accent 1" w:uiPriority="46"/>
+    <w:lsdException w:name="Grid Table 2 Accent 1" w:uiPriority="47"/>
+    <w:lsdException w:name="Grid Table 3 Accent 1" w:uiPriority="48"/>
+    <w:lsdException w:name="Grid Table 4 Accent 1" w:uiPriority="49"/>
+    <w:lsdException w:name="Grid Table 5 Dark Accent 1" w:uiPriority="50"/>
+    <w:lsdException w:name="Grid Table 6 Colorful Accent 1" w:uiPriority="51"/>
+    <w:lsdException w:name="Grid Table 7 Colorful Accent 1" w:uiPriority="52"/>
+    <w:lsdException w:name="Grid Table 1 Light Accent 2" w:uiPriority="46"/>
+    <w:lsdException w:name="Grid Table 2 Accent 2" w:uiPriority="47"/>
+    <w:lsdException w:name="Grid Table 3 Accent 2" w:uiPriority="48"/>
+    <w:lsdException w:name="Grid Table 4 Accent 2" w:uiPriority="49"/>
+    <w:lsdException w:name="Grid Table 5 Dark Accent 2" w:uiPriority="50"/>
+    <w:lsdException w:name="Grid Table 6 Colorful Accent 2" w:uiPriority="51"/>
+    <w:lsdException w:name="Grid Table 7 Colorful Accent 2" w:uiPriority="52"/>
+    <w:lsdException w:name="Grid Table 1 Light Accent 3" w:uiPriority="46"/>
+    <w:lsdException w:name="Grid Table 2 Accent 3" w:uiPriority="47"/>
+    <w:lsdException w:name="Grid Table 3 Accent 3" w:uiPriority="48"/>
+    <w:lsdException w:name="Grid Table 4 Accent 3" w:uiPriority="49"/>
+    <w:lsdException w:name="Grid Table 5 Dark Accent 3" w:uiPriority="50"/>
+    <w:lsdException w:name="Grid Table 6 Colorful Accent 3" w:uiPriority="51"/>
+    <w:lsdException w:name="Grid Table 7 Colorful Accent 3" w:uiPriority="52"/>
+    <w:lsdException w:name="Grid Table 1 Light Accent 4" w:uiPriority="46"/>
+    <w:lsdException w:name="Grid Table 2 Accent 4" w:uiPriority="47"/>
+    <w:lsdException w:name="Grid Table 3 Accent 4" w:uiPriority="48"/>
+    <w:lsdException w:name="Grid Table 4 Accent 4" w:uiPriority="49"/>
+    <w:lsdException w:name="Grid Table 5 Dark Accent 4" w:uiPriority="50"/>
+    <w:lsdException w:name="Grid Table 6 Colorful Accent 4" w:uiPriority="51"/>
+    <w:lsdException w:name="Grid Table 7 Colorful Accent 4" w:uiPriority="52"/>
+    <w:lsdException w:name="Grid Table 1 Light Accent 5" w:uiPriority="46"/>
+    <w:lsdException w:name="Grid Table 2 Accent 5" w:uiPriority="47"/>
+    <w:lsdException w:name="Grid Table 3 Accent 5" w:uiPriority="48"/>
+    <w:lsdException w:name="Grid Table 4 Accent 5" w:uiPriority="49"/>
+    <w:lsdException w:name="Grid Table 5 Dark Accent 5" w:uiPriority="50"/>
+    <w:lsdException w:name="Grid Table 6 Colorful Accent 5" w:uiPriority="51"/>
+    <w:lsdException w:name="Grid Table 7 Colorful Accent 5" w:uiPriority="52"/>
+    <w:lsdException w:name="Grid Table 1 Light Accent 6" w:uiPriority="46"/>
+    <w:lsdException w:name="Grid Table 2 Accent 6" w:uiPriority="47"/>
+    <w:lsdException w:name="Grid Table 3 Accent 6" w:uiPriority="48"/>
+    <w:lsdException w:name="Grid Table 4 Accent 6" w:uiPriority="49"/>
+    <w:lsdException w:name="Grid Table 5 Dark Accent 6" w:uiPriority="50"/>
+    <w:lsdException w:name="Grid Table 6 Colorful Accent 6" w:uiPriority="51"/>
+    <w:lsdException w:name="Grid Table 7 Colorful Accent 6" w:uiPriority="52"/>
+    <w:lsdException w:name="List Table 1 Light" w:uiPriority="46"/>
+    <w:lsdException w:name="List Table 2" w:uiPriority="47"/>
+    <w:lsdException w:name="List Table 3" w:uiPriority="48"/>
+    <w:lsdException w:name="List Table 4" w:uiPriority="49"/>
+    <w:lsdException w:name="List Table 5 Dark" w:uiPriority="50"/>
+    <w:lsdException w:name="List Table 6 Colorful" w:uiPriority="51"/>
+    <w:lsdException w:name="List Table 7 Colorful" w:uiPriority="52"/>
+    <w:lsdException w:name="List Table 1 Light Accent 1" w:uiPriority="46"/>
+    <w:lsdException w:name="List Table 2 Accent 1" w:uiPriority="47"/>
+    <w:lsdException w:name="List Table 3 Accent 1" w:uiPriority="48"/>
+    <w:lsdException w:name="List Table 4 Accent 1" w:uiPriority="49"/>
+    <w:lsdException w:name="List Table 5 Dark Accent 1" w:uiPriority="50"/>
+    <w:lsdException w:name="List Table 6 Colorful Accent 1" w:uiPriority="51"/>
+    <w:lsdException w:name="List Table 7 Colorful Accent 1" w:uiPriority="52"/>
+    <w:lsdException w:name="List Table 1 Light Accent 2" w:uiPriority="46"/>
+    <w:lsdException w:name="List Table 2 Accent 2" w:uiPriority="47"/>
+    <w:lsdException w:name="List Table 3 Accent 2" w:uiPriority="48"/>
+    <w:lsdException w:name="List Table 4 Accent 2" w:uiPriority="49"/>
+    <w:lsdException w:name="List Table 5 Dark Accent 2" w:uiPriority="50"/>
+    <w:lsdException w:name="List Table 6 Colorful Accent 2" w:uiPriority="51"/>
+    <w:lsdException w:name="List Table 7 Colorful Accent 2" w:uiPriority="52"/>
+    <w:lsdException w:name="List Table 1 Light Accent 3" w:uiPriority="46"/>
+    <w:lsdException w:name="List Table 2 Accent 3" w:uiPriority="47"/>
+    <w:lsdException w:name="List Table 3 Accent 3" w:uiPriority="48"/>
+    <w:lsdException w:name="List Table 4 Accent 3" w:uiPriority="49"/>
+    <w:lsdException w:name="List Table 5 Dark Accent 3" w:uiPriority="50"/>
+    <w:lsdException w:name="List Table 6 Colorful Accent 3" w:uiPriority="51"/>
+    <w:lsdException w:name="List Table 7 Colorful Accent 3" w:uiPriority="52"/>
+    <w:lsdException w:name="List Table 1 Light Accent 4" w:uiPriority="46"/>
+    <w:lsdException w:name="List Table 2 Accent 4" w:uiPriority="47"/>
+    <w:lsdException w:name="List Table 3 Accent 4" w:uiPriority="48"/>
+    <w:lsdException w:name="List Table 4 Accent 4" w:uiPriority="49"/>
+    <w:lsdException w:name="List Table 5 Dark Accent 4" w:uiPriority="50"/>
+    <w:lsdException w:name="List Table 6 Colorful Accent 4" w:uiPriority="51"/>
+    <w:lsdException w:name="List Table 7 Colorful Accent 4" w:uiPriority="52"/>
+    <w:lsdException w:name="List Table 1 Light Accent 5" w:uiPriority="46"/>
+    <w:lsdException w:name="List Table 2 Accent 5" w:uiPriority="47"/>
+    <w:lsdException w:name="List Table 3 Accent 5" w:uiPriority="48"/>
+    <w:lsdException w:name="List Table 4 Accent 5" w:uiPriority="49"/>
+    <w:lsdException w:name="List Table 5 Dark Accent 5" w:uiPriority="50"/>
+    <w:lsdException w:name="List Table 6 Colorful Accent 5" w:uiPriority="51"/>
+    <w:lsdException w:name="List Table 7 Colorful Accent 5" w:uiPriority="52"/>
+    <w:lsdException w:name="List Table 1 Light Accent 6" w:uiPriority="46"/>
+    <w:lsdException w:name="List Table 2 Accent 6" w:uiPriority="47"/>
+    <w:lsdException w:name="List Table 3 Accent 6" w:uiPriority="48"/>
+    <w:lsdException w:name="List Table 4 Accent 6" w:uiPriority="49"/>
+    <w:lsdException w:name="List Table 5 Dark Accent 6" w:uiPriority="50"/>
+    <w:lsdException w:name="List Table 6 Colorful Accent 6" w:uiPriority="51"/>
+    <w:lsdException w:name="List Table 7 Colorful Accent 6" w:uiPriority="52"/>
+  </w:latentStyles>
+  <w:style w:type="paragraph" w:default="1" w:styleId="Normal">
+    <w:name w:val="Normal"/>
+    <w:qFormat/>
+  </w:style>
+  <w:style w:type="character" w:default="1" w:styleId="DefaultParagraphFont">
+    <w:name w:val="Default Paragraph Font"/>
+    <w:uiPriority w:val="1"/>
+    <w:semiHidden/>
+    <w:unhideWhenUsed/>
+  </w:style>
+  <w:style w:type="table" w:default="1" w:styleId="TableNormal">
+    <w:name w:val="Normal Table"/>
+    <w:uiPriority w:val="99"/>
+    <w:semiHidden/>
+    <w:unhideWhenUsed/>
+    <w:tblPr>
+      <w:tblInd w:w="0" w:type="dxa"/>
+      <w:tblCellMar>
+        <w:top w:w="0" w:type="dxa"/>
+        <w:left w:w="108" w:type="dxa"/>
+        <w:bottom w:w="0" w:type="dxa"/>
+        <w:right w:w="108" w:type="dxa"/>
+      </w:tblCellMar>
+    </w:tblPr>
+  </w:style>
+  <w:style w:type="numbering" w:default="1" w:styleId="NoList">
+    <w:name w:val="No List"/>
+    <w:uiPriority w:val="99"/>
+    <w:semiHidden/>
+    <w:unhideWhenUsed/>
+  </w:style>
+  <w:style w:type="paragraph" w:customStyle="1" w:styleId="6EE7848DCA4745109D5F3A2ACB78BC47">
+    <w:name w:val="6EE7848DCA4745109D5F3A2ACB78BC47"/>
+    <w:rsid w:val="00627E3F"/>
+  </w:style>
+  <w:style w:type="paragraph" w:customStyle="1" w:styleId="7111C6EAA0B347EF89D1E2EC492C81EC">
+    <w:name w:val="7111C6EAA0B347EF89D1E2EC492C81EC"/>
+    <w:rsid w:val="00627E3F"/>
+  </w:style>
+</w:styles>
+</file>
+
+<file path=word/glossary/webSettings.xml><?xml version="1.0" encoding="utf-8"?>
+<w:webSettings xmlns:mc="http://schemas.openxmlformats.org/markup-compatibility/2006" xmlns:r="http://schemas.openxmlformats.org/officeDocument/2006/relationships" xmlns:w="http://schemas.openxmlformats.org/wordprocessingml/2006/main" xmlns:w14="http://schemas.microsoft.com/office/word/2010/wordml" xmlns:w15="http://schemas.microsoft.com/office/word/2012/wordml" mc:Ignorable="w14 w15">
+  <w:optimizeForBrowser/>
+  <w:allowPNG/>
+</w:webSettings>
 </file>
 
 <file path=word/theme/theme1.xml><?xml version="1.0" encoding="utf-8"?>
@@ -825,4 +3173,35 @@
     </a:ext>
   </a:extLst>
 </a:theme>
+</file>
+
+<file path=customXml/item1.xml><?xml version="1.0" encoding="utf-8"?>
+<CoverPageProperties xmlns="http://schemas.microsoft.com/office/2006/coverPageProps">
+  <PublishDate>2016-03-11T00:00:00</PublishDate>
+  <Abstract/>
+  <CompanyAddress>Central Washington University</CompanyAddress>
+  <CompanyPhone/>
+  <CompanyFax/>
+  <CompanyEmail/>
+</CoverPageProperties>
+</file>
+
+<file path=customXml/item2.xml><?xml version="1.0" encoding="utf-8"?>
+<b:Sources xmlns:b="http://schemas.openxmlformats.org/officeDocument/2006/bibliography" xmlns="http://schemas.openxmlformats.org/officeDocument/2006/bibliography" SelectedStyle="\APASixthEditionOfficeOnline.xsl" StyleName="APA" Version="6"/>
+</file>
+
+<file path=customXml/itemProps1.xml><?xml version="1.0" encoding="utf-8"?>
+<ds:datastoreItem xmlns:ds="http://schemas.openxmlformats.org/officeDocument/2006/customXml" ds:itemID="{55AF091B-3C7A-41E3-B477-F2FDAA23CFDA}">
+  <ds:schemaRefs>
+    <ds:schemaRef ds:uri="http://schemas.microsoft.com/office/2006/coverPageProps"/>
+  </ds:schemaRefs>
+</ds:datastoreItem>
+</file>
+
+<file path=customXml/itemProps2.xml><?xml version="1.0" encoding="utf-8"?>
+<ds:datastoreItem xmlns:ds="http://schemas.openxmlformats.org/officeDocument/2006/customXml" ds:itemID="{8AA52DEC-A616-4A6B-BDB6-B642DA684FE1}">
+  <ds:schemaRefs>
+    <ds:schemaRef ds:uri="http://schemas.openxmlformats.org/officeDocument/2006/bibliography"/>
+  </ds:schemaRefs>
+</ds:datastoreItem>
 </file>
</xml_diff>